<commit_message>
subo algunas resoluciones de parciales
</commit_message>
<xml_diff>
--- a/Parciales/DBD - AR y SQL - enunciados de parciales (2018-2024).docx
+++ b/Parciales/DBD - AR y SQL - enunciados de parciales (2018-2024).docx
@@ -147,15 +147,17 @@
           <w:sz w:val="21"/>
           <w:szCs w:val="21"/>
         </w:rPr>
-        <w:t>﻿Producto = (</w:t>
-      </w:r>
-      <w:r>
-        <w:rPr>
-          <w:sz w:val="21"/>
-          <w:szCs w:val="21"/>
-        </w:rPr>
-        <w:t xml:space="preserve"> </w:t>
-      </w:r>
+        <w:t xml:space="preserve">﻿Producto = </w:t>
+      </w:r>
+      <w:proofErr w:type="gramStart"/>
+      <w:r>
+        <w:rPr>
+          <w:sz w:val="21"/>
+          <w:szCs w:val="21"/>
+        </w:rPr>
+        <w:t xml:space="preserve">( </w:t>
+      </w:r>
+      <w:proofErr w:type="spellStart"/>
       <w:r>
         <w:rPr>
           <w:sz w:val="21"/>
@@ -164,26 +166,14 @@
         </w:rPr>
         <w:t>codP</w:t>
       </w:r>
-      <w:r>
-        <w:rPr>
-          <w:sz w:val="21"/>
-          <w:szCs w:val="21"/>
-        </w:rPr>
-        <w:t>, marca, detalle, precio, disponible</w:t>
-      </w:r>
-      <w:r>
-        <w:rPr>
-          <w:sz w:val="21"/>
-          <w:szCs w:val="21"/>
-        </w:rPr>
-        <w:t xml:space="preserve"> </w:t>
-      </w:r>
-      <w:r>
-        <w:rPr>
-          <w:sz w:val="21"/>
-          <w:szCs w:val="21"/>
-        </w:rPr>
-        <w:t>)</w:t>
+      <w:proofErr w:type="spellEnd"/>
+      <w:proofErr w:type="gramEnd"/>
+      <w:r>
+        <w:rPr>
+          <w:sz w:val="21"/>
+          <w:szCs w:val="21"/>
+        </w:rPr>
+        <w:t>, marca, detalle, precio, disponible )</w:t>
       </w:r>
       <w:r>
         <w:rPr>
@@ -192,20 +182,23 @@
         </w:rPr>
         <w:br/>
       </w:r>
-      <w:r>
-        <w:rPr>
-          <w:sz w:val="21"/>
-          <w:szCs w:val="21"/>
-        </w:rPr>
-        <w:t>Tipo_Promocion = (</w:t>
-      </w:r>
-      <w:r>
-        <w:rPr>
-          <w:sz w:val="21"/>
-          <w:szCs w:val="21"/>
-        </w:rPr>
-        <w:t xml:space="preserve"> </w:t>
-      </w:r>
+      <w:proofErr w:type="spellStart"/>
+      <w:r>
+        <w:rPr>
+          <w:sz w:val="21"/>
+          <w:szCs w:val="21"/>
+        </w:rPr>
+        <w:t>Tipo_Promocion</w:t>
+      </w:r>
+      <w:proofErr w:type="spellEnd"/>
+      <w:r>
+        <w:rPr>
+          <w:sz w:val="21"/>
+          <w:szCs w:val="21"/>
+        </w:rPr>
+        <w:t xml:space="preserve"> = ( </w:t>
+      </w:r>
+      <w:proofErr w:type="spellStart"/>
       <w:r>
         <w:rPr>
           <w:sz w:val="21"/>
@@ -214,26 +207,13 @@
         </w:rPr>
         <w:t>codP</w:t>
       </w:r>
-      <w:r>
-        <w:rPr>
-          <w:sz w:val="21"/>
-          <w:szCs w:val="21"/>
-        </w:rPr>
-        <w:t>, detalle</w:t>
-      </w:r>
-      <w:r>
-        <w:rPr>
-          <w:sz w:val="21"/>
-          <w:szCs w:val="21"/>
-        </w:rPr>
-        <w:t xml:space="preserve"> </w:t>
-      </w:r>
-      <w:r>
-        <w:rPr>
-          <w:sz w:val="21"/>
-          <w:szCs w:val="21"/>
-        </w:rPr>
-        <w:t>)</w:t>
+      <w:proofErr w:type="spellEnd"/>
+      <w:r>
+        <w:rPr>
+          <w:sz w:val="21"/>
+          <w:szCs w:val="21"/>
+        </w:rPr>
+        <w:t>, detalle )</w:t>
       </w:r>
       <w:r>
         <w:rPr>
@@ -242,19 +222,21 @@
         </w:rPr>
         <w:br/>
       </w:r>
-      <w:r>
-        <w:rPr>
-          <w:sz w:val="21"/>
-          <w:szCs w:val="21"/>
-        </w:rPr>
-        <w:t>Promocion = (</w:t>
-      </w:r>
-      <w:r>
-        <w:rPr>
-          <w:sz w:val="21"/>
-          <w:szCs w:val="21"/>
-        </w:rPr>
-        <w:t xml:space="preserve"> </w:t>
+      <w:proofErr w:type="spellStart"/>
+      <w:r>
+        <w:rPr>
+          <w:sz w:val="21"/>
+          <w:szCs w:val="21"/>
+        </w:rPr>
+        <w:t>Promocion</w:t>
+      </w:r>
+      <w:proofErr w:type="spellEnd"/>
+      <w:r>
+        <w:rPr>
+          <w:sz w:val="21"/>
+          <w:szCs w:val="21"/>
+        </w:rPr>
+        <w:t xml:space="preserve"> = ( </w:t>
       </w:r>
       <w:r>
         <w:rPr>
@@ -262,28 +244,64 @@
           <w:szCs w:val="21"/>
           <w:u w:val="single"/>
         </w:rPr>
-        <w:t>(codP)FK, desde</w:t>
-      </w:r>
-      <w:r>
-        <w:rPr>
-          <w:sz w:val="21"/>
-          <w:szCs w:val="21"/>
-        </w:rPr>
-        <w:t>, (hasta)?, cant_min, (cant_max)?, descuento, (producto)FK</w:t>
-      </w:r>
-      <w:r>
-        <w:rPr>
-          <w:sz w:val="21"/>
-          <w:szCs w:val="21"/>
-        </w:rPr>
-        <w:t xml:space="preserve"> </w:t>
-      </w:r>
-      <w:r>
-        <w:rPr>
-          <w:sz w:val="21"/>
-          <w:szCs w:val="21"/>
-        </w:rPr>
-        <w:t xml:space="preserve">) </w:t>
+        <w:t>(</w:t>
+      </w:r>
+      <w:proofErr w:type="spellStart"/>
+      <w:r>
+        <w:rPr>
+          <w:sz w:val="21"/>
+          <w:szCs w:val="21"/>
+          <w:u w:val="single"/>
+        </w:rPr>
+        <w:t>codP</w:t>
+      </w:r>
+      <w:proofErr w:type="spellEnd"/>
+      <w:r>
+        <w:rPr>
+          <w:sz w:val="21"/>
+          <w:szCs w:val="21"/>
+          <w:u w:val="single"/>
+        </w:rPr>
+        <w:t>)FK, desde</w:t>
+      </w:r>
+      <w:r>
+        <w:rPr>
+          <w:sz w:val="21"/>
+          <w:szCs w:val="21"/>
+        </w:rPr>
+        <w:t xml:space="preserve">, (hasta)?, </w:t>
+      </w:r>
+      <w:proofErr w:type="spellStart"/>
+      <w:r>
+        <w:rPr>
+          <w:sz w:val="21"/>
+          <w:szCs w:val="21"/>
+        </w:rPr>
+        <w:t>cant_min</w:t>
+      </w:r>
+      <w:proofErr w:type="spellEnd"/>
+      <w:r>
+        <w:rPr>
+          <w:sz w:val="21"/>
+          <w:szCs w:val="21"/>
+        </w:rPr>
+        <w:t>, (</w:t>
+      </w:r>
+      <w:proofErr w:type="spellStart"/>
+      <w:r>
+        <w:rPr>
+          <w:sz w:val="21"/>
+          <w:szCs w:val="21"/>
+        </w:rPr>
+        <w:t>cant_max</w:t>
+      </w:r>
+      <w:proofErr w:type="spellEnd"/>
+      <w:r>
+        <w:rPr>
+          <w:sz w:val="21"/>
+          <w:szCs w:val="21"/>
+        </w:rPr>
+        <w:t xml:space="preserve">)?, descuento, (producto)FK ) </w:t>
       </w:r>
       <w:r>
         <w:rPr>
@@ -291,21 +309,9 @@
           <w:szCs w:val="21"/>
         </w:rPr>
         <w:br/>
-      </w:r>
-      <w:r>
-        <w:rPr>
-          <w:sz w:val="21"/>
-          <w:szCs w:val="21"/>
-        </w:rPr>
-        <w:t>Ticket = (</w:t>
-      </w:r>
-      <w:r>
-        <w:rPr>
-          <w:sz w:val="21"/>
-          <w:szCs w:val="21"/>
-        </w:rPr>
-        <w:t xml:space="preserve"> </w:t>
-      </w:r>
+        <w:t xml:space="preserve">Ticket = ( </w:t>
+      </w:r>
+      <w:proofErr w:type="spellStart"/>
       <w:r>
         <w:rPr>
           <w:sz w:val="21"/>
@@ -314,26 +320,13 @@
         </w:rPr>
         <w:t>nro</w:t>
       </w:r>
-      <w:r>
-        <w:rPr>
-          <w:sz w:val="21"/>
-          <w:szCs w:val="21"/>
-        </w:rPr>
-        <w:t>, fecha</w:t>
-      </w:r>
-      <w:r>
-        <w:rPr>
-          <w:sz w:val="21"/>
-          <w:szCs w:val="21"/>
-        </w:rPr>
-        <w:t xml:space="preserve"> </w:t>
-      </w:r>
-      <w:r>
-        <w:rPr>
-          <w:sz w:val="21"/>
-          <w:szCs w:val="21"/>
-        </w:rPr>
-        <w:t>)</w:t>
+      <w:proofErr w:type="spellEnd"/>
+      <w:r>
+        <w:rPr>
+          <w:sz w:val="21"/>
+          <w:szCs w:val="21"/>
+        </w:rPr>
+        <w:t>, fecha )</w:t>
       </w:r>
       <w:r>
         <w:rPr>
@@ -341,27 +334,7 @@
           <w:szCs w:val="21"/>
         </w:rPr>
         <w:br/>
-      </w:r>
-      <w:r>
-        <w:rPr>
-          <w:sz w:val="21"/>
-          <w:szCs w:val="21"/>
-        </w:rPr>
-        <w:t>Venta = (</w:t>
-      </w:r>
-      <w:r>
-        <w:rPr>
-          <w:sz w:val="21"/>
-          <w:szCs w:val="21"/>
-        </w:rPr>
-        <w:t xml:space="preserve"> (</w:t>
-      </w:r>
-      <w:r>
-        <w:rPr>
-          <w:sz w:val="21"/>
-          <w:szCs w:val="21"/>
-        </w:rPr>
-        <w:t>(</w:t>
+        <w:t>Venta = ( ((</w:t>
       </w:r>
       <w:r>
         <w:rPr>
@@ -376,50 +349,38 @@
           <w:sz w:val="21"/>
           <w:szCs w:val="21"/>
         </w:rPr>
-        <w:t>), cantidad, precio_unitario, (descuento)?</w:t>
-      </w:r>
-      <w:r>
-        <w:rPr>
-          <w:sz w:val="21"/>
-          <w:szCs w:val="21"/>
-        </w:rPr>
-        <w:t xml:space="preserve"> </w:t>
-      </w:r>
-      <w:r>
-        <w:rPr>
-          <w:sz w:val="21"/>
-          <w:szCs w:val="21"/>
-        </w:rPr>
-        <w:t>)</w:t>
-      </w:r>
-    </w:p>
-    <w:p>
-      <w:pPr>
-        <w:rPr>
-          <w:sz w:val="21"/>
-          <w:szCs w:val="21"/>
-        </w:rPr>
-      </w:pPr>
-      <w:r>
-        <w:rPr>
-          <w:sz w:val="21"/>
-          <w:szCs w:val="21"/>
-        </w:rPr>
-        <w:t>Realizar 1-2-3-4 en AR y 3-4-5-6</w:t>
-      </w:r>
-      <w:r>
-        <w:rPr>
-          <w:sz w:val="21"/>
-          <w:szCs w:val="21"/>
-        </w:rPr>
-        <w:t>-7</w:t>
-      </w:r>
-      <w:r>
-        <w:rPr>
-          <w:sz w:val="21"/>
-          <w:szCs w:val="21"/>
-        </w:rPr>
-        <w:t xml:space="preserve"> en SQL</w:t>
+        <w:t xml:space="preserve">), cantidad, </w:t>
+      </w:r>
+      <w:proofErr w:type="spellStart"/>
+      <w:r>
+        <w:rPr>
+          <w:sz w:val="21"/>
+          <w:szCs w:val="21"/>
+        </w:rPr>
+        <w:t>precio_unitario</w:t>
+      </w:r>
+      <w:proofErr w:type="spellEnd"/>
+      <w:r>
+        <w:rPr>
+          <w:sz w:val="21"/>
+          <w:szCs w:val="21"/>
+        </w:rPr>
+        <w:t>, (descuento)? )</w:t>
+      </w:r>
+    </w:p>
+    <w:p>
+      <w:pPr>
+        <w:rPr>
+          <w:sz w:val="21"/>
+          <w:szCs w:val="21"/>
+        </w:rPr>
+      </w:pPr>
+      <w:r>
+        <w:rPr>
+          <w:sz w:val="21"/>
+          <w:szCs w:val="21"/>
+        </w:rPr>
+        <w:t>Realizar 1-2-3-4 en AR y 3-4-5-6-7 en SQL</w:t>
       </w:r>
     </w:p>
     <w:p>
@@ -606,27 +567,44 @@
         </w:rPr>
         <w:t xml:space="preserve">  </w:t>
       </w:r>
-      <w:r>
-        <w:rPr>
-          <w:b/>
-          <w:bCs/>
-        </w:rPr>
-        <w:t>Redictado 2018 - 1er recuperatorio - 05/07/2018</w:t>
-      </w:r>
-    </w:p>
-    <w:p>
-      <w:pPr>
-        <w:rPr>
-          <w:sz w:val="21"/>
-          <w:szCs w:val="21"/>
-        </w:rPr>
-      </w:pPr>
-      <w:r>
-        <w:rPr>
-          <w:sz w:val="21"/>
-          <w:szCs w:val="21"/>
-        </w:rPr>
-        <w:t>AGENCIA = (</w:t>
+      <w:proofErr w:type="spellStart"/>
+      <w:r>
+        <w:rPr>
+          <w:b/>
+          <w:bCs/>
+        </w:rPr>
+        <w:t>Redictado</w:t>
+      </w:r>
+      <w:proofErr w:type="spellEnd"/>
+      <w:r>
+        <w:rPr>
+          <w:b/>
+          <w:bCs/>
+        </w:rPr>
+        <w:t xml:space="preserve"> 2018 - 1er recuperatorio - 05/07/2018</w:t>
+      </w:r>
+    </w:p>
+    <w:p>
+      <w:pPr>
+        <w:rPr>
+          <w:sz w:val="21"/>
+          <w:szCs w:val="21"/>
+        </w:rPr>
+      </w:pPr>
+      <w:r>
+        <w:rPr>
+          <w:sz w:val="21"/>
+          <w:szCs w:val="21"/>
+        </w:rPr>
+        <w:t xml:space="preserve">AGENCIA = </w:t>
+      </w:r>
+      <w:proofErr w:type="gramStart"/>
+      <w:r>
+        <w:rPr>
+          <w:sz w:val="21"/>
+          <w:szCs w:val="21"/>
+        </w:rPr>
+        <w:t>(</w:t>
       </w:r>
       <w:r>
         <w:rPr>
@@ -643,6 +621,7 @@
         </w:rPr>
         <w:t>RAZONSOCIAL</w:t>
       </w:r>
+      <w:proofErr w:type="gramEnd"/>
       <w:r>
         <w:rPr>
           <w:sz w:val="21"/>
@@ -692,8 +671,33 @@
           <w:sz w:val="21"/>
           <w:szCs w:val="21"/>
         </w:rPr>
-        <w:t>, nombreCiudad, anioCreación</w:t>
-      </w:r>
+        <w:t xml:space="preserve">, </w:t>
+      </w:r>
+      <w:proofErr w:type="spellStart"/>
+      <w:r>
+        <w:rPr>
+          <w:sz w:val="21"/>
+          <w:szCs w:val="21"/>
+        </w:rPr>
+        <w:t>nombreCiudad</w:t>
+      </w:r>
+      <w:proofErr w:type="spellEnd"/>
+      <w:r>
+        <w:rPr>
+          <w:sz w:val="21"/>
+          <w:szCs w:val="21"/>
+        </w:rPr>
+        <w:t xml:space="preserve">, </w:t>
+      </w:r>
+      <w:proofErr w:type="spellStart"/>
+      <w:r>
+        <w:rPr>
+          <w:sz w:val="21"/>
+          <w:szCs w:val="21"/>
+        </w:rPr>
+        <w:t>anioCreación</w:t>
+      </w:r>
+      <w:proofErr w:type="spellEnd"/>
       <w:r>
         <w:rPr>
           <w:sz w:val="21"/>
@@ -736,7 +740,23 @@
           <w:sz w:val="21"/>
           <w:szCs w:val="21"/>
         </w:rPr>
-        <w:t>, nombre, apellido, teléfono, dirección, cpLocalidad (FK)</w:t>
+        <w:t xml:space="preserve">, nombre, apellido, teléfono, dirección, </w:t>
+      </w:r>
+      <w:proofErr w:type="spellStart"/>
+      <w:r>
+        <w:rPr>
+          <w:sz w:val="21"/>
+          <w:szCs w:val="21"/>
+        </w:rPr>
+        <w:t>cpLocalidad</w:t>
+      </w:r>
+      <w:proofErr w:type="spellEnd"/>
+      <w:r>
+        <w:rPr>
+          <w:sz w:val="21"/>
+          <w:szCs w:val="21"/>
+        </w:rPr>
+        <w:t xml:space="preserve"> (FK)</w:t>
       </w:r>
       <w:r>
         <w:rPr>
@@ -780,7 +800,55 @@
           <w:sz w:val="21"/>
           <w:szCs w:val="21"/>
         </w:rPr>
-        <w:t>, cpOrigen (FK), cpDestino(FK), razonSocial(FK), descripción</w:t>
+        <w:t xml:space="preserve">, </w:t>
+      </w:r>
+      <w:proofErr w:type="spellStart"/>
+      <w:r>
+        <w:rPr>
+          <w:sz w:val="21"/>
+          <w:szCs w:val="21"/>
+        </w:rPr>
+        <w:t>cpOrigen</w:t>
+      </w:r>
+      <w:proofErr w:type="spellEnd"/>
+      <w:r>
+        <w:rPr>
+          <w:sz w:val="21"/>
+          <w:szCs w:val="21"/>
+        </w:rPr>
+        <w:t xml:space="preserve"> (FK), </w:t>
+      </w:r>
+      <w:proofErr w:type="spellStart"/>
+      <w:r>
+        <w:rPr>
+          <w:sz w:val="21"/>
+          <w:szCs w:val="21"/>
+        </w:rPr>
+        <w:t>cpDestino</w:t>
+      </w:r>
+      <w:proofErr w:type="spellEnd"/>
+      <w:r>
+        <w:rPr>
+          <w:sz w:val="21"/>
+          <w:szCs w:val="21"/>
+        </w:rPr>
+        <w:t xml:space="preserve">(FK), </w:t>
+      </w:r>
+      <w:proofErr w:type="spellStart"/>
+      <w:r>
+        <w:rPr>
+          <w:sz w:val="21"/>
+          <w:szCs w:val="21"/>
+        </w:rPr>
+        <w:t>razonSocial</w:t>
+      </w:r>
+      <w:proofErr w:type="spellEnd"/>
+      <w:r>
+        <w:rPr>
+          <w:sz w:val="21"/>
+          <w:szCs w:val="21"/>
+        </w:rPr>
+        <w:t>(FK), descripción</w:t>
       </w:r>
       <w:r>
         <w:rPr>
@@ -809,42 +877,7 @@
           <w:sz w:val="21"/>
           <w:szCs w:val="21"/>
         </w:rPr>
-        <w:t>Realizar 1-2-3-4</w:t>
-      </w:r>
-      <w:r>
-        <w:rPr>
-          <w:sz w:val="21"/>
-          <w:szCs w:val="21"/>
-        </w:rPr>
-        <w:t>-5</w:t>
-      </w:r>
-      <w:r>
-        <w:rPr>
-          <w:sz w:val="21"/>
-          <w:szCs w:val="21"/>
-        </w:rPr>
-        <w:t xml:space="preserve"> en AR y 1-2-3-4-5</w:t>
-      </w:r>
-      <w:r>
-        <w:rPr>
-          <w:sz w:val="21"/>
-          <w:szCs w:val="21"/>
-        </w:rPr>
-        <w:t xml:space="preserve">-6-7 </w:t>
-      </w:r>
-      <w:r>
-        <w:rPr>
-          <w:sz w:val="21"/>
-          <w:szCs w:val="21"/>
-        </w:rPr>
-        <w:t>en SQ</w:t>
-      </w:r>
-      <w:r>
-        <w:rPr>
-          <w:sz w:val="21"/>
-          <w:szCs w:val="21"/>
-        </w:rPr>
-        <w:t>L</w:t>
+        <w:t>Realizar 1-2-3-4-5 en AR y 1-2-3-4-5-6-7 en SQL</w:t>
       </w:r>
     </w:p>
     <w:p>
@@ -1136,6 +1169,7 @@
         </w:rPr>
         <w:t xml:space="preserve">= </w:t>
       </w:r>
+      <w:proofErr w:type="gramStart"/>
       <w:r>
         <w:rPr>
           <w:sz w:val="21"/>
@@ -1150,6 +1184,7 @@
         </w:rPr>
         <w:t xml:space="preserve"> </w:t>
       </w:r>
+      <w:proofErr w:type="spellStart"/>
       <w:r>
         <w:rPr>
           <w:sz w:val="21"/>
@@ -1158,12 +1193,46 @@
         </w:rPr>
         <w:t>codigoClub</w:t>
       </w:r>
-      <w:r>
-        <w:rPr>
-          <w:sz w:val="21"/>
-          <w:szCs w:val="21"/>
-        </w:rPr>
-        <w:t>, nombre, anioFundacion, codigoCiudad (FK)</w:t>
+      <w:proofErr w:type="spellEnd"/>
+      <w:proofErr w:type="gramEnd"/>
+      <w:r>
+        <w:rPr>
+          <w:sz w:val="21"/>
+          <w:szCs w:val="21"/>
+        </w:rPr>
+        <w:t xml:space="preserve">, nombre, </w:t>
+      </w:r>
+      <w:proofErr w:type="spellStart"/>
+      <w:r>
+        <w:rPr>
+          <w:sz w:val="21"/>
+          <w:szCs w:val="21"/>
+        </w:rPr>
+        <w:t>anioFundacion</w:t>
+      </w:r>
+      <w:proofErr w:type="spellEnd"/>
+      <w:r>
+        <w:rPr>
+          <w:sz w:val="21"/>
+          <w:szCs w:val="21"/>
+        </w:rPr>
+        <w:t xml:space="preserve">, </w:t>
+      </w:r>
+      <w:proofErr w:type="spellStart"/>
+      <w:r>
+        <w:rPr>
+          <w:sz w:val="21"/>
+          <w:szCs w:val="21"/>
+        </w:rPr>
+        <w:t>codigoCiudad</w:t>
+      </w:r>
+      <w:proofErr w:type="spellEnd"/>
+      <w:r>
+        <w:rPr>
+          <w:sz w:val="21"/>
+          <w:szCs w:val="21"/>
+        </w:rPr>
+        <w:t xml:space="preserve"> (FK)</w:t>
       </w:r>
       <w:r>
         <w:rPr>
@@ -1214,6 +1283,7 @@
         </w:rPr>
         <w:t xml:space="preserve"> </w:t>
       </w:r>
+      <w:proofErr w:type="spellStart"/>
       <w:r>
         <w:rPr>
           <w:sz w:val="21"/>
@@ -1222,6 +1292,7 @@
         </w:rPr>
         <w:t>codigoCiudad</w:t>
       </w:r>
+      <w:proofErr w:type="spellEnd"/>
       <w:r>
         <w:rPr>
           <w:sz w:val="21"/>
@@ -1278,6 +1349,7 @@
         </w:rPr>
         <w:t xml:space="preserve"> </w:t>
       </w:r>
+      <w:proofErr w:type="spellStart"/>
       <w:r>
         <w:rPr>
           <w:sz w:val="21"/>
@@ -1286,13 +1358,31 @@
         </w:rPr>
         <w:t>codigoEstadio</w:t>
       </w:r>
-      <w:r>
-        <w:rPr>
-          <w:sz w:val="21"/>
-          <w:szCs w:val="21"/>
-        </w:rPr>
-        <w:t xml:space="preserve">, codigoClub(FK), nombre, </w:t>
-      </w:r>
+      <w:proofErr w:type="spellEnd"/>
+      <w:r>
+        <w:rPr>
+          <w:sz w:val="21"/>
+          <w:szCs w:val="21"/>
+        </w:rPr>
+        <w:t xml:space="preserve">, </w:t>
+      </w:r>
+      <w:proofErr w:type="spellStart"/>
+      <w:r>
+        <w:rPr>
+          <w:sz w:val="21"/>
+          <w:szCs w:val="21"/>
+        </w:rPr>
+        <w:t>codigoClub</w:t>
+      </w:r>
+      <w:proofErr w:type="spellEnd"/>
+      <w:r>
+        <w:rPr>
+          <w:sz w:val="21"/>
+          <w:szCs w:val="21"/>
+        </w:rPr>
+        <w:t xml:space="preserve">(FK), nombre, </w:t>
+      </w:r>
+      <w:proofErr w:type="spellStart"/>
       <w:r>
         <w:rPr>
           <w:sz w:val="21"/>
@@ -1300,6 +1390,7 @@
         </w:rPr>
         <w:t>direcci</w:t>
       </w:r>
+      <w:proofErr w:type="spellEnd"/>
       <w:r>
         <w:rPr>
           <w:sz w:val="21"/>
@@ -1357,6 +1448,7 @@
         </w:rPr>
         <w:t xml:space="preserve"> </w:t>
       </w:r>
+      <w:proofErr w:type="spellStart"/>
       <w:r>
         <w:rPr>
           <w:sz w:val="21"/>
@@ -1365,12 +1457,29 @@
         </w:rPr>
         <w:t>dni</w:t>
       </w:r>
-      <w:r>
-        <w:rPr>
-          <w:sz w:val="21"/>
-          <w:szCs w:val="21"/>
-        </w:rPr>
-        <w:t>, nombre, apellido, edad, codigoCiudad (FK)</w:t>
+      <w:proofErr w:type="spellEnd"/>
+      <w:r>
+        <w:rPr>
+          <w:sz w:val="21"/>
+          <w:szCs w:val="21"/>
+        </w:rPr>
+        <w:t xml:space="preserve">, nombre, apellido, edad, </w:t>
+      </w:r>
+      <w:proofErr w:type="spellStart"/>
+      <w:r>
+        <w:rPr>
+          <w:sz w:val="21"/>
+          <w:szCs w:val="21"/>
+        </w:rPr>
+        <w:t>codigoCiudad</w:t>
+      </w:r>
+      <w:proofErr w:type="spellEnd"/>
+      <w:r>
+        <w:rPr>
+          <w:sz w:val="21"/>
+          <w:szCs w:val="21"/>
+        </w:rPr>
+        <w:t xml:space="preserve"> (FK)</w:t>
       </w:r>
       <w:r>
         <w:rPr>
@@ -1393,6 +1502,7 @@
         </w:rPr>
         <w:br/>
       </w:r>
+      <w:proofErr w:type="spellStart"/>
       <w:r>
         <w:rPr>
           <w:sz w:val="21"/>
@@ -1400,6 +1510,7 @@
         </w:rPr>
         <w:t>ClubJugador</w:t>
       </w:r>
+      <w:proofErr w:type="spellEnd"/>
       <w:r>
         <w:rPr>
           <w:sz w:val="21"/>
@@ -1421,13 +1532,41 @@
         </w:rPr>
         <w:t xml:space="preserve"> </w:t>
       </w:r>
+      <w:proofErr w:type="spellStart"/>
       <w:r>
         <w:rPr>
           <w:sz w:val="21"/>
           <w:szCs w:val="21"/>
           <w:u w:val="single"/>
         </w:rPr>
-        <w:t>codigoClub, dni, desde</w:t>
+        <w:t>codigoClub</w:t>
+      </w:r>
+      <w:proofErr w:type="spellEnd"/>
+      <w:r>
+        <w:rPr>
+          <w:sz w:val="21"/>
+          <w:szCs w:val="21"/>
+          <w:u w:val="single"/>
+        </w:rPr>
+        <w:t xml:space="preserve">, </w:t>
+      </w:r>
+      <w:proofErr w:type="spellStart"/>
+      <w:r>
+        <w:rPr>
+          <w:sz w:val="21"/>
+          <w:szCs w:val="21"/>
+          <w:u w:val="single"/>
+        </w:rPr>
+        <w:t>dni</w:t>
+      </w:r>
+      <w:proofErr w:type="spellEnd"/>
+      <w:r>
+        <w:rPr>
+          <w:sz w:val="21"/>
+          <w:szCs w:val="21"/>
+          <w:u w:val="single"/>
+        </w:rPr>
+        <w:t>, desde</w:t>
       </w:r>
       <w:r>
         <w:rPr>
@@ -1491,14 +1630,7 @@
           <w:sz w:val="21"/>
           <w:szCs w:val="21"/>
         </w:rPr>
-        <w:t xml:space="preserve"> </w:t>
-      </w:r>
-      <w:r>
-        <w:rPr>
-          <w:sz w:val="21"/>
-          <w:szCs w:val="21"/>
-        </w:rPr>
-        <w:t xml:space="preserve">y </w:t>
+        <w:t xml:space="preserve"> y </w:t>
       </w:r>
       <w:r>
         <w:rPr>
@@ -1539,7 +1671,23 @@
           <w:sz w:val="21"/>
           <w:szCs w:val="21"/>
         </w:rPr>
-        <w:t>Reportar nombre y anioFundacion de aquellos clubes de la ciudad de La Plata que no poseen estadio.</w:t>
+        <w:t xml:space="preserve">Reportar nombre y </w:t>
+      </w:r>
+      <w:proofErr w:type="spellStart"/>
+      <w:r>
+        <w:rPr>
+          <w:sz w:val="21"/>
+          <w:szCs w:val="21"/>
+        </w:rPr>
+        <w:t>anioFundacion</w:t>
+      </w:r>
+      <w:proofErr w:type="spellEnd"/>
+      <w:r>
+        <w:rPr>
+          <w:sz w:val="21"/>
+          <w:szCs w:val="21"/>
+        </w:rPr>
+        <w:t xml:space="preserve"> de aquellos clubes de la ciudad de La Plata que no poseen estadio.</w:t>
       </w:r>
     </w:p>
     <w:p>
@@ -1559,7 +1707,23 @@
           <w:sz w:val="21"/>
           <w:szCs w:val="21"/>
         </w:rPr>
-        <w:t>Mostrar dni, nombre y apellido de aquellos jugadores que tengan más de 29 años y hayan jugado o juegan en al menos un club de la ciudad de Córdoba.</w:t>
+        <w:t xml:space="preserve">Mostrar </w:t>
+      </w:r>
+      <w:proofErr w:type="spellStart"/>
+      <w:r>
+        <w:rPr>
+          <w:sz w:val="21"/>
+          <w:szCs w:val="21"/>
+        </w:rPr>
+        <w:t>dni</w:t>
+      </w:r>
+      <w:proofErr w:type="spellEnd"/>
+      <w:r>
+        <w:rPr>
+          <w:sz w:val="21"/>
+          <w:szCs w:val="21"/>
+        </w:rPr>
+        <w:t>, nombre y apellido de aquellos jugadores que tengan más de 29 años y hayan jugado o juegan en al menos un club de la ciudad de Córdoba.</w:t>
       </w:r>
     </w:p>
     <w:p>
@@ -1679,7 +1843,23 @@
           <w:sz w:val="21"/>
           <w:szCs w:val="21"/>
         </w:rPr>
-        <w:t>Mostrar dni, nombre y apellido de aquellos jugadores que jugaron o juegan en el club Gimnasia y Esgrima La Plata.</w:t>
+        <w:t xml:space="preserve">Mostrar </w:t>
+      </w:r>
+      <w:proofErr w:type="spellStart"/>
+      <w:r>
+        <w:rPr>
+          <w:sz w:val="21"/>
+          <w:szCs w:val="21"/>
+        </w:rPr>
+        <w:t>dni</w:t>
+      </w:r>
+      <w:proofErr w:type="spellEnd"/>
+      <w:r>
+        <w:rPr>
+          <w:sz w:val="21"/>
+          <w:szCs w:val="21"/>
+        </w:rPr>
+        <w:t>, nombre y apellido de aquellos jugadores que jugaron o juegan en el club Gimnasia y Esgrima La Plata.</w:t>
       </w:r>
     </w:p>
     <w:p>
@@ -1699,7 +1879,39 @@
           <w:sz w:val="21"/>
           <w:szCs w:val="21"/>
         </w:rPr>
-        <w:t>9. Agregar con codigoClub 1234 el club "Estrella de Berisso" que se fundó en 1921 y que pertenece a la ciudad de Berisso. Puede asumir que el codigoClub 1234 no existe en la tabla Club.</w:t>
+        <w:t xml:space="preserve">9. Agregar con </w:t>
+      </w:r>
+      <w:proofErr w:type="spellStart"/>
+      <w:r>
+        <w:rPr>
+          <w:sz w:val="21"/>
+          <w:szCs w:val="21"/>
+        </w:rPr>
+        <w:t>codigoClub</w:t>
+      </w:r>
+      <w:proofErr w:type="spellEnd"/>
+      <w:r>
+        <w:rPr>
+          <w:sz w:val="21"/>
+          <w:szCs w:val="21"/>
+        </w:rPr>
+        <w:t xml:space="preserve"> 1234 el club "Estrella de Berisso" que se fundó en 1921 y que pertenece a la ciudad de Berisso. Puede asumir que el </w:t>
+      </w:r>
+      <w:proofErr w:type="spellStart"/>
+      <w:r>
+        <w:rPr>
+          <w:sz w:val="21"/>
+          <w:szCs w:val="21"/>
+        </w:rPr>
+        <w:t>codigoClub</w:t>
+      </w:r>
+      <w:proofErr w:type="spellEnd"/>
+      <w:r>
+        <w:rPr>
+          <w:sz w:val="21"/>
+          <w:szCs w:val="21"/>
+        </w:rPr>
+        <w:t xml:space="preserve"> 1234 no existe en la tabla Club.</w:t>
       </w:r>
     </w:p>
     <w:p>
@@ -1741,12 +1953,21 @@
         </w:rPr>
         <w:t xml:space="preserve">)  </w:t>
       </w:r>
-      <w:r>
-        <w:rPr>
-          <w:b/>
-          <w:bCs/>
-        </w:rPr>
-        <w:t>Redictado 2020</w:t>
+      <w:proofErr w:type="spellStart"/>
+      <w:r>
+        <w:rPr>
+          <w:b/>
+          <w:bCs/>
+        </w:rPr>
+        <w:t>Redictado</w:t>
+      </w:r>
+      <w:proofErr w:type="spellEnd"/>
+      <w:r>
+        <w:rPr>
+          <w:b/>
+          <w:bCs/>
+        </w:rPr>
+        <w:t xml:space="preserve"> 2020</w:t>
       </w:r>
     </w:p>
     <w:p>
@@ -1764,8 +1985,17 @@
           <w:sz w:val="21"/>
           <w:szCs w:val="21"/>
         </w:rPr>
-        <w:t xml:space="preserve">Club = ( </w:t>
-      </w:r>
+        <w:t xml:space="preserve">Club = </w:t>
+      </w:r>
+      <w:proofErr w:type="gramStart"/>
+      <w:r>
+        <w:rPr>
+          <w:sz w:val="21"/>
+          <w:szCs w:val="21"/>
+        </w:rPr>
+        <w:t xml:space="preserve">( </w:t>
+      </w:r>
+      <w:proofErr w:type="spellStart"/>
       <w:r>
         <w:rPr>
           <w:sz w:val="21"/>
@@ -1774,12 +2004,30 @@
         </w:rPr>
         <w:t>IdClub</w:t>
       </w:r>
-      <w:r>
-        <w:rPr>
-          <w:sz w:val="21"/>
-          <w:szCs w:val="21"/>
-        </w:rPr>
-        <w:t>, nombreClub, ciudad )</w:t>
+      <w:proofErr w:type="spellEnd"/>
+      <w:proofErr w:type="gramEnd"/>
+      <w:r>
+        <w:rPr>
+          <w:sz w:val="21"/>
+          <w:szCs w:val="21"/>
+        </w:rPr>
+        <w:t xml:space="preserve">, </w:t>
+      </w:r>
+      <w:proofErr w:type="spellStart"/>
+      <w:r>
+        <w:rPr>
+          <w:sz w:val="21"/>
+          <w:szCs w:val="21"/>
+        </w:rPr>
+        <w:t>nombreClub</w:t>
+      </w:r>
+      <w:proofErr w:type="spellEnd"/>
+      <w:r>
+        <w:rPr>
+          <w:sz w:val="21"/>
+          <w:szCs w:val="21"/>
+        </w:rPr>
+        <w:t>, ciudad )</w:t>
       </w:r>
       <w:r>
         <w:rPr>
@@ -1795,6 +2043,7 @@
         </w:rPr>
         <w:t xml:space="preserve">Complejo = ( </w:t>
       </w:r>
+      <w:proofErr w:type="spellStart"/>
       <w:r>
         <w:rPr>
           <w:sz w:val="21"/>
@@ -1803,12 +2052,61 @@
         </w:rPr>
         <w:t>IdComplejo</w:t>
       </w:r>
-      <w:r>
-        <w:rPr>
-          <w:sz w:val="21"/>
-          <w:szCs w:val="21"/>
-        </w:rPr>
-        <w:t>, nombreComplejo, IdClub(fk) )</w:t>
+      <w:proofErr w:type="spellEnd"/>
+      <w:r>
+        <w:rPr>
+          <w:sz w:val="21"/>
+          <w:szCs w:val="21"/>
+        </w:rPr>
+        <w:t xml:space="preserve">, </w:t>
+      </w:r>
+      <w:proofErr w:type="spellStart"/>
+      <w:r>
+        <w:rPr>
+          <w:sz w:val="21"/>
+          <w:szCs w:val="21"/>
+        </w:rPr>
+        <w:t>nombreComplejo</w:t>
+      </w:r>
+      <w:proofErr w:type="spellEnd"/>
+      <w:r>
+        <w:rPr>
+          <w:sz w:val="21"/>
+          <w:szCs w:val="21"/>
+        </w:rPr>
+        <w:t xml:space="preserve">, </w:t>
+      </w:r>
+      <w:proofErr w:type="spellStart"/>
+      <w:r>
+        <w:rPr>
+          <w:sz w:val="21"/>
+          <w:szCs w:val="21"/>
+        </w:rPr>
+        <w:t>IdClub</w:t>
+      </w:r>
+      <w:proofErr w:type="spellEnd"/>
+      <w:r>
+        <w:rPr>
+          <w:sz w:val="21"/>
+          <w:szCs w:val="21"/>
+        </w:rPr>
+        <w:t>(</w:t>
+      </w:r>
+      <w:proofErr w:type="spellStart"/>
+      <w:r>
+        <w:rPr>
+          <w:sz w:val="21"/>
+          <w:szCs w:val="21"/>
+        </w:rPr>
+        <w:t>fk</w:t>
+      </w:r>
+      <w:proofErr w:type="spellEnd"/>
+      <w:r>
+        <w:rPr>
+          <w:sz w:val="21"/>
+          <w:szCs w:val="21"/>
+        </w:rPr>
+        <w:t>) )</w:t>
       </w:r>
       <w:r>
         <w:rPr>
@@ -1824,6 +2122,7 @@
         </w:rPr>
         <w:t xml:space="preserve">Cancha = ( </w:t>
       </w:r>
+      <w:proofErr w:type="spellStart"/>
       <w:r>
         <w:rPr>
           <w:sz w:val="21"/>
@@ -1832,12 +2131,61 @@
         </w:rPr>
         <w:t>IdCancha</w:t>
       </w:r>
-      <w:r>
-        <w:rPr>
-          <w:sz w:val="21"/>
-          <w:szCs w:val="21"/>
-        </w:rPr>
-        <w:t>, nombreCancha, IdComplejo(fk) )</w:t>
+      <w:proofErr w:type="spellEnd"/>
+      <w:r>
+        <w:rPr>
+          <w:sz w:val="21"/>
+          <w:szCs w:val="21"/>
+        </w:rPr>
+        <w:t xml:space="preserve">, </w:t>
+      </w:r>
+      <w:proofErr w:type="spellStart"/>
+      <w:r>
+        <w:rPr>
+          <w:sz w:val="21"/>
+          <w:szCs w:val="21"/>
+        </w:rPr>
+        <w:t>nombreCancha</w:t>
+      </w:r>
+      <w:proofErr w:type="spellEnd"/>
+      <w:r>
+        <w:rPr>
+          <w:sz w:val="21"/>
+          <w:szCs w:val="21"/>
+        </w:rPr>
+        <w:t xml:space="preserve">, </w:t>
+      </w:r>
+      <w:proofErr w:type="spellStart"/>
+      <w:r>
+        <w:rPr>
+          <w:sz w:val="21"/>
+          <w:szCs w:val="21"/>
+        </w:rPr>
+        <w:t>IdComplejo</w:t>
+      </w:r>
+      <w:proofErr w:type="spellEnd"/>
+      <w:r>
+        <w:rPr>
+          <w:sz w:val="21"/>
+          <w:szCs w:val="21"/>
+        </w:rPr>
+        <w:t>(</w:t>
+      </w:r>
+      <w:proofErr w:type="spellStart"/>
+      <w:r>
+        <w:rPr>
+          <w:sz w:val="21"/>
+          <w:szCs w:val="21"/>
+        </w:rPr>
+        <w:t>fk</w:t>
+      </w:r>
+      <w:proofErr w:type="spellEnd"/>
+      <w:r>
+        <w:rPr>
+          <w:sz w:val="21"/>
+          <w:szCs w:val="21"/>
+        </w:rPr>
+        <w:t>) )</w:t>
       </w:r>
       <w:r>
         <w:rPr>
@@ -1853,6 +2201,7 @@
         </w:rPr>
         <w:t xml:space="preserve">Entrenador = ( </w:t>
       </w:r>
+      <w:proofErr w:type="spellStart"/>
       <w:r>
         <w:rPr>
           <w:sz w:val="21"/>
@@ -1861,12 +2210,29 @@
         </w:rPr>
         <w:t>IdEntrenador</w:t>
       </w:r>
-      <w:r>
-        <w:rPr>
-          <w:sz w:val="21"/>
-          <w:szCs w:val="21"/>
-        </w:rPr>
-        <w:t>, nombre Entrenador, fechaNacimiento, dirección )</w:t>
+      <w:proofErr w:type="spellEnd"/>
+      <w:r>
+        <w:rPr>
+          <w:sz w:val="21"/>
+          <w:szCs w:val="21"/>
+        </w:rPr>
+        <w:t xml:space="preserve">, nombre Entrenador, </w:t>
+      </w:r>
+      <w:proofErr w:type="spellStart"/>
+      <w:r>
+        <w:rPr>
+          <w:sz w:val="21"/>
+          <w:szCs w:val="21"/>
+        </w:rPr>
+        <w:t>fechaNacimiento</w:t>
+      </w:r>
+      <w:proofErr w:type="spellEnd"/>
+      <w:r>
+        <w:rPr>
+          <w:sz w:val="21"/>
+          <w:szCs w:val="21"/>
+        </w:rPr>
+        <w:t>, dirección )</w:t>
       </w:r>
       <w:r>
         <w:rPr>
@@ -1882,6 +2248,7 @@
         </w:rPr>
         <w:t xml:space="preserve">Entrenamiento = ( </w:t>
       </w:r>
+      <w:proofErr w:type="spellStart"/>
       <w:r>
         <w:rPr>
           <w:sz w:val="21"/>
@@ -1890,12 +2257,77 @@
         </w:rPr>
         <w:t>IdEntrenamiento</w:t>
       </w:r>
-      <w:r>
-        <w:rPr>
-          <w:sz w:val="21"/>
-          <w:szCs w:val="21"/>
-        </w:rPr>
-        <w:t>, fecha, IdEntrenador (fk), IdCancha(fk) )</w:t>
+      <w:proofErr w:type="spellEnd"/>
+      <w:r>
+        <w:rPr>
+          <w:sz w:val="21"/>
+          <w:szCs w:val="21"/>
+        </w:rPr>
+        <w:t xml:space="preserve">, fecha, </w:t>
+      </w:r>
+      <w:proofErr w:type="spellStart"/>
+      <w:r>
+        <w:rPr>
+          <w:sz w:val="21"/>
+          <w:szCs w:val="21"/>
+        </w:rPr>
+        <w:t>IdEntrenador</w:t>
+      </w:r>
+      <w:proofErr w:type="spellEnd"/>
+      <w:r>
+        <w:rPr>
+          <w:sz w:val="21"/>
+          <w:szCs w:val="21"/>
+        </w:rPr>
+        <w:t xml:space="preserve"> (</w:t>
+      </w:r>
+      <w:proofErr w:type="spellStart"/>
+      <w:r>
+        <w:rPr>
+          <w:sz w:val="21"/>
+          <w:szCs w:val="21"/>
+        </w:rPr>
+        <w:t>fk</w:t>
+      </w:r>
+      <w:proofErr w:type="spellEnd"/>
+      <w:r>
+        <w:rPr>
+          <w:sz w:val="21"/>
+          <w:szCs w:val="21"/>
+        </w:rPr>
+        <w:t xml:space="preserve">), </w:t>
+      </w:r>
+      <w:proofErr w:type="spellStart"/>
+      <w:r>
+        <w:rPr>
+          <w:sz w:val="21"/>
+          <w:szCs w:val="21"/>
+        </w:rPr>
+        <w:t>IdCancha</w:t>
+      </w:r>
+      <w:proofErr w:type="spellEnd"/>
+      <w:r>
+        <w:rPr>
+          <w:sz w:val="21"/>
+          <w:szCs w:val="21"/>
+        </w:rPr>
+        <w:t>(</w:t>
+      </w:r>
+      <w:proofErr w:type="spellStart"/>
+      <w:r>
+        <w:rPr>
+          <w:sz w:val="21"/>
+          <w:szCs w:val="21"/>
+        </w:rPr>
+        <w:t>fk</w:t>
+      </w:r>
+      <w:proofErr w:type="spellEnd"/>
+      <w:r>
+        <w:rPr>
+          <w:sz w:val="21"/>
+          <w:szCs w:val="21"/>
+        </w:rPr>
+        <w:t>) )</w:t>
       </w:r>
     </w:p>
     <w:p>
@@ -1979,7 +2411,23 @@
           <w:sz w:val="21"/>
           <w:szCs w:val="21"/>
         </w:rPr>
-        <w:t>Listar los complejos donde haya realizado entrenamientos el entrenador "Jorge Gonzalez". Informar nombre de complejo, ordenar el resultado de manera ascendente.</w:t>
+        <w:t xml:space="preserve">Listar los complejos donde haya realizado entrenamientos el entrenador "Jorge </w:t>
+      </w:r>
+      <w:proofErr w:type="spellStart"/>
+      <w:r>
+        <w:rPr>
+          <w:sz w:val="21"/>
+          <w:szCs w:val="21"/>
+        </w:rPr>
+        <w:t>Gonzalez</w:t>
+      </w:r>
+      <w:proofErr w:type="spellEnd"/>
+      <w:r>
+        <w:rPr>
+          <w:sz w:val="21"/>
+          <w:szCs w:val="21"/>
+        </w:rPr>
+        <w:t>". Informar nombre de complejo, ordenar el resultado de manera ascendente.</w:t>
       </w:r>
     </w:p>
     <w:p>
@@ -2025,7 +2473,23 @@
           <w:sz w:val="21"/>
           <w:szCs w:val="21"/>
         </w:rPr>
-        <w:t>Listar todos los clubes en los que entrena el entrenador "Marcos Perez". Informar nombre del club y ciudad.</w:t>
+        <w:t xml:space="preserve">Listar todos los clubes en los que entrena el entrenador "Marcos </w:t>
+      </w:r>
+      <w:proofErr w:type="spellStart"/>
+      <w:r>
+        <w:rPr>
+          <w:sz w:val="21"/>
+          <w:szCs w:val="21"/>
+        </w:rPr>
+        <w:t>Perez</w:t>
+      </w:r>
+      <w:proofErr w:type="spellEnd"/>
+      <w:r>
+        <w:rPr>
+          <w:sz w:val="21"/>
+          <w:szCs w:val="21"/>
+        </w:rPr>
+        <w:t>". Informar nombre del club y ciudad.</w:t>
       </w:r>
     </w:p>
     <w:p>
@@ -2048,7 +2512,23 @@
           <w:sz w:val="21"/>
           <w:szCs w:val="21"/>
         </w:rPr>
-        <w:t>Eliminar los entrenamientos del entrenador 'Juan Perez'.</w:t>
+        <w:t xml:space="preserve">Eliminar los entrenamientos del entrenador 'Juan </w:t>
+      </w:r>
+      <w:proofErr w:type="spellStart"/>
+      <w:r>
+        <w:rPr>
+          <w:sz w:val="21"/>
+          <w:szCs w:val="21"/>
+        </w:rPr>
+        <w:t>Perez</w:t>
+      </w:r>
+      <w:proofErr w:type="spellEnd"/>
+      <w:r>
+        <w:rPr>
+          <w:sz w:val="21"/>
+          <w:szCs w:val="21"/>
+        </w:rPr>
+        <w:t>'.</w:t>
       </w:r>
     </w:p>
     <w:p>
@@ -2159,8 +2639,17 @@
           <w:sz w:val="21"/>
           <w:szCs w:val="21"/>
         </w:rPr>
-        <w:t xml:space="preserve">Club = ( </w:t>
-      </w:r>
+        <w:t xml:space="preserve">Club = </w:t>
+      </w:r>
+      <w:proofErr w:type="gramStart"/>
+      <w:r>
+        <w:rPr>
+          <w:sz w:val="21"/>
+          <w:szCs w:val="21"/>
+        </w:rPr>
+        <w:t xml:space="preserve">( </w:t>
+      </w:r>
+      <w:proofErr w:type="spellStart"/>
       <w:r>
         <w:rPr>
           <w:sz w:val="21"/>
@@ -2169,12 +2658,30 @@
         </w:rPr>
         <w:t>IdClub</w:t>
       </w:r>
-      <w:r>
-        <w:rPr>
-          <w:sz w:val="21"/>
-          <w:szCs w:val="21"/>
-        </w:rPr>
-        <w:t>, nomClub, ciudad )</w:t>
+      <w:proofErr w:type="spellEnd"/>
+      <w:proofErr w:type="gramEnd"/>
+      <w:r>
+        <w:rPr>
+          <w:sz w:val="21"/>
+          <w:szCs w:val="21"/>
+        </w:rPr>
+        <w:t xml:space="preserve">, </w:t>
+      </w:r>
+      <w:proofErr w:type="spellStart"/>
+      <w:r>
+        <w:rPr>
+          <w:sz w:val="21"/>
+          <w:szCs w:val="21"/>
+        </w:rPr>
+        <w:t>nomClub</w:t>
+      </w:r>
+      <w:proofErr w:type="spellEnd"/>
+      <w:r>
+        <w:rPr>
+          <w:sz w:val="21"/>
+          <w:szCs w:val="21"/>
+        </w:rPr>
+        <w:t>, ciudad )</w:t>
       </w:r>
       <w:r>
         <w:rPr>
@@ -2184,6 +2691,7 @@
         <w:br/>
         <w:t xml:space="preserve">Complejo = ( </w:t>
       </w:r>
+      <w:proofErr w:type="spellStart"/>
       <w:r>
         <w:rPr>
           <w:sz w:val="21"/>
@@ -2192,12 +2700,61 @@
         </w:rPr>
         <w:t>IdComplejo</w:t>
       </w:r>
-      <w:r>
-        <w:rPr>
-          <w:sz w:val="21"/>
-          <w:szCs w:val="21"/>
-        </w:rPr>
-        <w:t>, nomComplejo, IdClub(fk) )</w:t>
+      <w:proofErr w:type="spellEnd"/>
+      <w:r>
+        <w:rPr>
+          <w:sz w:val="21"/>
+          <w:szCs w:val="21"/>
+        </w:rPr>
+        <w:t xml:space="preserve">, </w:t>
+      </w:r>
+      <w:proofErr w:type="spellStart"/>
+      <w:r>
+        <w:rPr>
+          <w:sz w:val="21"/>
+          <w:szCs w:val="21"/>
+        </w:rPr>
+        <w:t>nomComplejo</w:t>
+      </w:r>
+      <w:proofErr w:type="spellEnd"/>
+      <w:r>
+        <w:rPr>
+          <w:sz w:val="21"/>
+          <w:szCs w:val="21"/>
+        </w:rPr>
+        <w:t xml:space="preserve">, </w:t>
+      </w:r>
+      <w:proofErr w:type="spellStart"/>
+      <w:r>
+        <w:rPr>
+          <w:sz w:val="21"/>
+          <w:szCs w:val="21"/>
+        </w:rPr>
+        <w:t>IdClub</w:t>
+      </w:r>
+      <w:proofErr w:type="spellEnd"/>
+      <w:r>
+        <w:rPr>
+          <w:sz w:val="21"/>
+          <w:szCs w:val="21"/>
+        </w:rPr>
+        <w:t>(</w:t>
+      </w:r>
+      <w:proofErr w:type="spellStart"/>
+      <w:r>
+        <w:rPr>
+          <w:sz w:val="21"/>
+          <w:szCs w:val="21"/>
+        </w:rPr>
+        <w:t>fk</w:t>
+      </w:r>
+      <w:proofErr w:type="spellEnd"/>
+      <w:r>
+        <w:rPr>
+          <w:sz w:val="21"/>
+          <w:szCs w:val="21"/>
+        </w:rPr>
+        <w:t>) )</w:t>
       </w:r>
       <w:r>
         <w:rPr>
@@ -2207,6 +2764,7 @@
         <w:br/>
         <w:t xml:space="preserve">Cancha = ( </w:t>
       </w:r>
+      <w:proofErr w:type="spellStart"/>
       <w:r>
         <w:rPr>
           <w:sz w:val="21"/>
@@ -2215,12 +2773,77 @@
         </w:rPr>
         <w:t>IdCancha</w:t>
       </w:r>
-      <w:r>
-        <w:rPr>
-          <w:sz w:val="21"/>
-          <w:szCs w:val="21"/>
-        </w:rPr>
-        <w:t>, nomCancha, IdComplejo (fk), valorCancha)</w:t>
+      <w:proofErr w:type="spellEnd"/>
+      <w:r>
+        <w:rPr>
+          <w:sz w:val="21"/>
+          <w:szCs w:val="21"/>
+        </w:rPr>
+        <w:t xml:space="preserve">, </w:t>
+      </w:r>
+      <w:proofErr w:type="spellStart"/>
+      <w:r>
+        <w:rPr>
+          <w:sz w:val="21"/>
+          <w:szCs w:val="21"/>
+        </w:rPr>
+        <w:t>nomCancha</w:t>
+      </w:r>
+      <w:proofErr w:type="spellEnd"/>
+      <w:r>
+        <w:rPr>
+          <w:sz w:val="21"/>
+          <w:szCs w:val="21"/>
+        </w:rPr>
+        <w:t xml:space="preserve">, </w:t>
+      </w:r>
+      <w:proofErr w:type="spellStart"/>
+      <w:r>
+        <w:rPr>
+          <w:sz w:val="21"/>
+          <w:szCs w:val="21"/>
+        </w:rPr>
+        <w:t>IdComplejo</w:t>
+      </w:r>
+      <w:proofErr w:type="spellEnd"/>
+      <w:r>
+        <w:rPr>
+          <w:sz w:val="21"/>
+          <w:szCs w:val="21"/>
+        </w:rPr>
+        <w:t xml:space="preserve"> (</w:t>
+      </w:r>
+      <w:proofErr w:type="spellStart"/>
+      <w:r>
+        <w:rPr>
+          <w:sz w:val="21"/>
+          <w:szCs w:val="21"/>
+        </w:rPr>
+        <w:t>fk</w:t>
+      </w:r>
+      <w:proofErr w:type="spellEnd"/>
+      <w:r>
+        <w:rPr>
+          <w:sz w:val="21"/>
+          <w:szCs w:val="21"/>
+        </w:rPr>
+        <w:t xml:space="preserve">), </w:t>
+      </w:r>
+      <w:proofErr w:type="spellStart"/>
+      <w:r>
+        <w:rPr>
+          <w:sz w:val="21"/>
+          <w:szCs w:val="21"/>
+        </w:rPr>
+        <w:t>valorCancha</w:t>
+      </w:r>
+      <w:proofErr w:type="spellEnd"/>
+      <w:r>
+        <w:rPr>
+          <w:sz w:val="21"/>
+          <w:szCs w:val="21"/>
+        </w:rPr>
+        <w:t>)</w:t>
       </w:r>
       <w:r>
         <w:rPr>
@@ -2230,6 +2853,7 @@
         <w:br/>
         <w:t xml:space="preserve">Cliente = ( </w:t>
       </w:r>
+      <w:proofErr w:type="spellStart"/>
       <w:r>
         <w:rPr>
           <w:sz w:val="21"/>
@@ -2238,12 +2862,61 @@
         </w:rPr>
         <w:t>IdCliente</w:t>
       </w:r>
-      <w:r>
-        <w:rPr>
-          <w:sz w:val="21"/>
-          <w:szCs w:val="21"/>
-        </w:rPr>
-        <w:t>, nomCliente, fechaNacimiento, direccion )</w:t>
+      <w:proofErr w:type="spellEnd"/>
+      <w:r>
+        <w:rPr>
+          <w:sz w:val="21"/>
+          <w:szCs w:val="21"/>
+        </w:rPr>
+        <w:t xml:space="preserve">, </w:t>
+      </w:r>
+      <w:proofErr w:type="spellStart"/>
+      <w:r>
+        <w:rPr>
+          <w:sz w:val="21"/>
+          <w:szCs w:val="21"/>
+        </w:rPr>
+        <w:t>nomCliente</w:t>
+      </w:r>
+      <w:proofErr w:type="spellEnd"/>
+      <w:r>
+        <w:rPr>
+          <w:sz w:val="21"/>
+          <w:szCs w:val="21"/>
+        </w:rPr>
+        <w:t xml:space="preserve">, </w:t>
+      </w:r>
+      <w:proofErr w:type="spellStart"/>
+      <w:r>
+        <w:rPr>
+          <w:sz w:val="21"/>
+          <w:szCs w:val="21"/>
+        </w:rPr>
+        <w:t>fechaNacimiento</w:t>
+      </w:r>
+      <w:proofErr w:type="spellEnd"/>
+      <w:r>
+        <w:rPr>
+          <w:sz w:val="21"/>
+          <w:szCs w:val="21"/>
+        </w:rPr>
+        <w:t xml:space="preserve">, </w:t>
+      </w:r>
+      <w:proofErr w:type="spellStart"/>
+      <w:r>
+        <w:rPr>
+          <w:sz w:val="21"/>
+          <w:szCs w:val="21"/>
+        </w:rPr>
+        <w:t>direccion</w:t>
+      </w:r>
+      <w:proofErr w:type="spellEnd"/>
+      <w:r>
+        <w:rPr>
+          <w:sz w:val="21"/>
+          <w:szCs w:val="21"/>
+        </w:rPr>
+        <w:t xml:space="preserve"> )</w:t>
       </w:r>
       <w:r>
         <w:rPr>
@@ -2253,6 +2926,7 @@
         <w:br/>
         <w:t xml:space="preserve">Alquiler = ( </w:t>
       </w:r>
+      <w:proofErr w:type="spellStart"/>
       <w:r>
         <w:rPr>
           <w:sz w:val="21"/>
@@ -2261,12 +2935,109 @@
         </w:rPr>
         <w:t>IdAlquiler</w:t>
       </w:r>
-      <w:r>
-        <w:rPr>
-          <w:sz w:val="21"/>
-          <w:szCs w:val="21"/>
-        </w:rPr>
-        <w:t>, fechaAlquiler, IdCliente(fk), IdCancha(fk), montoalquiler )</w:t>
+      <w:proofErr w:type="spellEnd"/>
+      <w:r>
+        <w:rPr>
+          <w:sz w:val="21"/>
+          <w:szCs w:val="21"/>
+        </w:rPr>
+        <w:t xml:space="preserve">, </w:t>
+      </w:r>
+      <w:proofErr w:type="spellStart"/>
+      <w:r>
+        <w:rPr>
+          <w:sz w:val="21"/>
+          <w:szCs w:val="21"/>
+        </w:rPr>
+        <w:t>fechaAlquiler</w:t>
+      </w:r>
+      <w:proofErr w:type="spellEnd"/>
+      <w:r>
+        <w:rPr>
+          <w:sz w:val="21"/>
+          <w:szCs w:val="21"/>
+        </w:rPr>
+        <w:t xml:space="preserve">, </w:t>
+      </w:r>
+      <w:proofErr w:type="spellStart"/>
+      <w:r>
+        <w:rPr>
+          <w:sz w:val="21"/>
+          <w:szCs w:val="21"/>
+        </w:rPr>
+        <w:t>IdCliente</w:t>
+      </w:r>
+      <w:proofErr w:type="spellEnd"/>
+      <w:r>
+        <w:rPr>
+          <w:sz w:val="21"/>
+          <w:szCs w:val="21"/>
+        </w:rPr>
+        <w:t>(</w:t>
+      </w:r>
+      <w:proofErr w:type="spellStart"/>
+      <w:r>
+        <w:rPr>
+          <w:sz w:val="21"/>
+          <w:szCs w:val="21"/>
+        </w:rPr>
+        <w:t>fk</w:t>
+      </w:r>
+      <w:proofErr w:type="spellEnd"/>
+      <w:r>
+        <w:rPr>
+          <w:sz w:val="21"/>
+          <w:szCs w:val="21"/>
+        </w:rPr>
+        <w:t xml:space="preserve">), </w:t>
+      </w:r>
+      <w:proofErr w:type="spellStart"/>
+      <w:r>
+        <w:rPr>
+          <w:sz w:val="21"/>
+          <w:szCs w:val="21"/>
+        </w:rPr>
+        <w:t>IdCancha</w:t>
+      </w:r>
+      <w:proofErr w:type="spellEnd"/>
+      <w:r>
+        <w:rPr>
+          <w:sz w:val="21"/>
+          <w:szCs w:val="21"/>
+        </w:rPr>
+        <w:t>(</w:t>
+      </w:r>
+      <w:proofErr w:type="spellStart"/>
+      <w:r>
+        <w:rPr>
+          <w:sz w:val="21"/>
+          <w:szCs w:val="21"/>
+        </w:rPr>
+        <w:t>fk</w:t>
+      </w:r>
+      <w:proofErr w:type="spellEnd"/>
+      <w:r>
+        <w:rPr>
+          <w:sz w:val="21"/>
+          <w:szCs w:val="21"/>
+        </w:rPr>
+        <w:t xml:space="preserve">), </w:t>
+      </w:r>
+      <w:proofErr w:type="spellStart"/>
+      <w:r>
+        <w:rPr>
+          <w:sz w:val="21"/>
+          <w:szCs w:val="21"/>
+        </w:rPr>
+        <w:t>montoalquiler</w:t>
+      </w:r>
+      <w:proofErr w:type="spellEnd"/>
+      <w:r>
+        <w:rPr>
+          <w:sz w:val="21"/>
+          <w:szCs w:val="21"/>
+        </w:rPr>
+        <w:t xml:space="preserve"> )</w:t>
       </w:r>
     </w:p>
     <w:p>
@@ -2439,7 +3210,23 @@
           <w:sz w:val="21"/>
           <w:szCs w:val="21"/>
         </w:rPr>
-        <w:t>Listar todos los Clubes en los que alquiló cancha el cliente "Jorge Gonzalez". Informar nombre de club y ciudad.</w:t>
+        <w:t xml:space="preserve">Listar todos los Clubes en los que alquiló cancha el cliente "Jorge </w:t>
+      </w:r>
+      <w:proofErr w:type="spellStart"/>
+      <w:r>
+        <w:rPr>
+          <w:sz w:val="21"/>
+          <w:szCs w:val="21"/>
+        </w:rPr>
+        <w:t>Gonzalez</w:t>
+      </w:r>
+      <w:proofErr w:type="spellEnd"/>
+      <w:r>
+        <w:rPr>
+          <w:sz w:val="21"/>
+          <w:szCs w:val="21"/>
+        </w:rPr>
+        <w:t>". Informar nombre de club y ciudad.</w:t>
       </w:r>
     </w:p>
     <w:p>
@@ -2489,22 +3276,46 @@
           <w:b/>
           <w:bCs/>
         </w:rPr>
-        <w:t>6)  Redictado 2022 - 1ra fecha - 02/06/2022</w:t>
-      </w:r>
-    </w:p>
-    <w:p>
-      <w:pPr>
-        <w:rPr>
-          <w:sz w:val="21"/>
-          <w:szCs w:val="21"/>
-        </w:rPr>
-      </w:pPr>
-      <w:r>
-        <w:rPr>
-          <w:sz w:val="21"/>
-          <w:szCs w:val="21"/>
-        </w:rPr>
-        <w:t xml:space="preserve">Especialista = ( </w:t>
+        <w:t xml:space="preserve">6)  </w:t>
+      </w:r>
+      <w:proofErr w:type="spellStart"/>
+      <w:r>
+        <w:rPr>
+          <w:b/>
+          <w:bCs/>
+        </w:rPr>
+        <w:t>Redictado</w:t>
+      </w:r>
+      <w:proofErr w:type="spellEnd"/>
+      <w:r>
+        <w:rPr>
+          <w:b/>
+          <w:bCs/>
+        </w:rPr>
+        <w:t xml:space="preserve"> 2022 - 1ra fecha - 02/06/2022</w:t>
+      </w:r>
+    </w:p>
+    <w:p>
+      <w:pPr>
+        <w:rPr>
+          <w:sz w:val="21"/>
+          <w:szCs w:val="21"/>
+        </w:rPr>
+      </w:pPr>
+      <w:r>
+        <w:rPr>
+          <w:sz w:val="21"/>
+          <w:szCs w:val="21"/>
+        </w:rPr>
+        <w:t xml:space="preserve">Especialista = </w:t>
+      </w:r>
+      <w:proofErr w:type="gramStart"/>
+      <w:r>
+        <w:rPr>
+          <w:sz w:val="21"/>
+          <w:szCs w:val="21"/>
+        </w:rPr>
+        <w:t xml:space="preserve">( </w:t>
       </w:r>
       <w:r>
         <w:rPr>
@@ -2514,6 +3325,7 @@
         </w:rPr>
         <w:t>Matricula</w:t>
       </w:r>
+      <w:proofErr w:type="gramEnd"/>
       <w:r>
         <w:rPr>
           <w:sz w:val="21"/>
@@ -2527,7 +3339,22 @@
           <w:szCs w:val="21"/>
         </w:rPr>
         <w:br/>
-        <w:t xml:space="preserve">ObraSocial = ( </w:t>
+      </w:r>
+      <w:proofErr w:type="spellStart"/>
+      <w:r>
+        <w:rPr>
+          <w:sz w:val="21"/>
+          <w:szCs w:val="21"/>
+        </w:rPr>
+        <w:t>ObraSocial</w:t>
+      </w:r>
+      <w:proofErr w:type="spellEnd"/>
+      <w:r>
+        <w:rPr>
+          <w:sz w:val="21"/>
+          <w:szCs w:val="21"/>
+        </w:rPr>
+        <w:t xml:space="preserve"> = ( </w:t>
       </w:r>
       <w:r>
         <w:rPr>
@@ -2565,7 +3392,23 @@
           <w:sz w:val="21"/>
           <w:szCs w:val="21"/>
         </w:rPr>
-        <w:t>, nombre, apellido, domicilio, telefono )</w:t>
+        <w:t xml:space="preserve">, nombre, apellido, domicilio, </w:t>
+      </w:r>
+      <w:proofErr w:type="spellStart"/>
+      <w:r>
+        <w:rPr>
+          <w:sz w:val="21"/>
+          <w:szCs w:val="21"/>
+        </w:rPr>
+        <w:t>telefono</w:t>
+      </w:r>
+      <w:proofErr w:type="spellEnd"/>
+      <w:r>
+        <w:rPr>
+          <w:sz w:val="21"/>
+          <w:szCs w:val="21"/>
+        </w:rPr>
+        <w:t xml:space="preserve"> )</w:t>
       </w:r>
       <w:r>
         <w:rPr>
@@ -2741,8 +3584,17 @@
           <w:sz w:val="21"/>
           <w:szCs w:val="21"/>
         </w:rPr>
-        <w:t>Listar los datos de los pacientes que se atendieron con todos los especialistas..</w:t>
-      </w:r>
+        <w:t xml:space="preserve">Listar los datos de los pacientes que se atendieron con todos los </w:t>
+      </w:r>
+      <w:proofErr w:type="gramStart"/>
+      <w:r>
+        <w:rPr>
+          <w:sz w:val="21"/>
+          <w:szCs w:val="21"/>
+        </w:rPr>
+        <w:t>especialistas..</w:t>
+      </w:r>
+      <w:proofErr w:type="gramEnd"/>
     </w:p>
     <w:p>
       <w:pPr>
@@ -2949,12 +3801,21 @@
         </w:rPr>
         <w:t xml:space="preserve">7)  </w:t>
       </w:r>
-      <w:r>
-        <w:rPr>
-          <w:b/>
-          <w:bCs/>
-        </w:rPr>
-        <w:t xml:space="preserve">Redictado </w:t>
+      <w:proofErr w:type="spellStart"/>
+      <w:r>
+        <w:rPr>
+          <w:b/>
+          <w:bCs/>
+        </w:rPr>
+        <w:t>Redictado</w:t>
+      </w:r>
+      <w:proofErr w:type="spellEnd"/>
+      <w:r>
+        <w:rPr>
+          <w:b/>
+          <w:bCs/>
+        </w:rPr>
+        <w:t xml:space="preserve"> </w:t>
       </w:r>
       <w:r>
         <w:rPr>
@@ -2990,8 +3851,17 @@
           <w:sz w:val="21"/>
           <w:szCs w:val="21"/>
         </w:rPr>
-        <w:t xml:space="preserve">Cliente = ( </w:t>
-      </w:r>
+        <w:t xml:space="preserve">Cliente = </w:t>
+      </w:r>
+      <w:proofErr w:type="gramStart"/>
+      <w:r>
+        <w:rPr>
+          <w:sz w:val="21"/>
+          <w:szCs w:val="21"/>
+        </w:rPr>
+        <w:t xml:space="preserve">( </w:t>
+      </w:r>
+      <w:proofErr w:type="spellStart"/>
       <w:r>
         <w:rPr>
           <w:sz w:val="21"/>
@@ -3000,12 +3870,46 @@
         </w:rPr>
         <w:t>nroCite</w:t>
       </w:r>
-      <w:r>
-        <w:rPr>
-          <w:sz w:val="21"/>
-          <w:szCs w:val="21"/>
-        </w:rPr>
-        <w:t>, cuit, nomClte, email )</w:t>
+      <w:proofErr w:type="spellEnd"/>
+      <w:proofErr w:type="gramEnd"/>
+      <w:r>
+        <w:rPr>
+          <w:sz w:val="21"/>
+          <w:szCs w:val="21"/>
+        </w:rPr>
+        <w:t xml:space="preserve">, </w:t>
+      </w:r>
+      <w:proofErr w:type="spellStart"/>
+      <w:r>
+        <w:rPr>
+          <w:sz w:val="21"/>
+          <w:szCs w:val="21"/>
+        </w:rPr>
+        <w:t>cuit</w:t>
+      </w:r>
+      <w:proofErr w:type="spellEnd"/>
+      <w:r>
+        <w:rPr>
+          <w:sz w:val="21"/>
+          <w:szCs w:val="21"/>
+        </w:rPr>
+        <w:t xml:space="preserve">, </w:t>
+      </w:r>
+      <w:proofErr w:type="spellStart"/>
+      <w:r>
+        <w:rPr>
+          <w:sz w:val="21"/>
+          <w:szCs w:val="21"/>
+        </w:rPr>
+        <w:t>nomClte</w:t>
+      </w:r>
+      <w:proofErr w:type="spellEnd"/>
+      <w:r>
+        <w:rPr>
+          <w:sz w:val="21"/>
+          <w:szCs w:val="21"/>
+        </w:rPr>
+        <w:t>, email )</w:t>
       </w:r>
       <w:r>
         <w:rPr>
@@ -3015,6 +3919,7 @@
         <w:br/>
         <w:t xml:space="preserve">Producto = ( </w:t>
       </w:r>
+      <w:proofErr w:type="spellStart"/>
       <w:r>
         <w:rPr>
           <w:sz w:val="21"/>
@@ -3023,12 +3928,45 @@
         </w:rPr>
         <w:t>codProd</w:t>
       </w:r>
-      <w:r>
-        <w:rPr>
-          <w:sz w:val="21"/>
-          <w:szCs w:val="21"/>
-        </w:rPr>
-        <w:t>, nomProd, descrip, stock, precio )</w:t>
+      <w:proofErr w:type="spellEnd"/>
+      <w:r>
+        <w:rPr>
+          <w:sz w:val="21"/>
+          <w:szCs w:val="21"/>
+        </w:rPr>
+        <w:t xml:space="preserve">, </w:t>
+      </w:r>
+      <w:proofErr w:type="spellStart"/>
+      <w:r>
+        <w:rPr>
+          <w:sz w:val="21"/>
+          <w:szCs w:val="21"/>
+        </w:rPr>
+        <w:t>nomProd</w:t>
+      </w:r>
+      <w:proofErr w:type="spellEnd"/>
+      <w:r>
+        <w:rPr>
+          <w:sz w:val="21"/>
+          <w:szCs w:val="21"/>
+        </w:rPr>
+        <w:t xml:space="preserve">, </w:t>
+      </w:r>
+      <w:proofErr w:type="spellStart"/>
+      <w:r>
+        <w:rPr>
+          <w:sz w:val="21"/>
+          <w:szCs w:val="21"/>
+        </w:rPr>
+        <w:t>descrip</w:t>
+      </w:r>
+      <w:proofErr w:type="spellEnd"/>
+      <w:r>
+        <w:rPr>
+          <w:sz w:val="21"/>
+          <w:szCs w:val="21"/>
+        </w:rPr>
+        <w:t>, stock, precio )</w:t>
       </w:r>
       <w:r>
         <w:rPr>
@@ -3038,6 +3976,7 @@
         <w:br/>
         <w:t xml:space="preserve">Pedido = ( </w:t>
       </w:r>
+      <w:proofErr w:type="spellStart"/>
       <w:r>
         <w:rPr>
           <w:sz w:val="21"/>
@@ -3046,12 +3985,77 @@
         </w:rPr>
         <w:t>nroPed</w:t>
       </w:r>
-      <w:r>
-        <w:rPr>
-          <w:sz w:val="21"/>
-          <w:szCs w:val="21"/>
-        </w:rPr>
-        <w:t>, fechaPed, (nroCite)fk, dirEntrega )</w:t>
+      <w:proofErr w:type="spellEnd"/>
+      <w:r>
+        <w:rPr>
+          <w:sz w:val="21"/>
+          <w:szCs w:val="21"/>
+        </w:rPr>
+        <w:t xml:space="preserve">, </w:t>
+      </w:r>
+      <w:proofErr w:type="spellStart"/>
+      <w:r>
+        <w:rPr>
+          <w:sz w:val="21"/>
+          <w:szCs w:val="21"/>
+        </w:rPr>
+        <w:t>fechaPed</w:t>
+      </w:r>
+      <w:proofErr w:type="spellEnd"/>
+      <w:r>
+        <w:rPr>
+          <w:sz w:val="21"/>
+          <w:szCs w:val="21"/>
+        </w:rPr>
+        <w:t>, (</w:t>
+      </w:r>
+      <w:proofErr w:type="spellStart"/>
+      <w:r>
+        <w:rPr>
+          <w:sz w:val="21"/>
+          <w:szCs w:val="21"/>
+        </w:rPr>
+        <w:t>nroCite</w:t>
+      </w:r>
+      <w:proofErr w:type="spellEnd"/>
+      <w:r>
+        <w:rPr>
+          <w:sz w:val="21"/>
+          <w:szCs w:val="21"/>
+        </w:rPr>
+        <w:t>)</w:t>
+      </w:r>
+      <w:proofErr w:type="spellStart"/>
+      <w:r>
+        <w:rPr>
+          <w:sz w:val="21"/>
+          <w:szCs w:val="21"/>
+        </w:rPr>
+        <w:t>fk</w:t>
+      </w:r>
+      <w:proofErr w:type="spellEnd"/>
+      <w:r>
+        <w:rPr>
+          <w:sz w:val="21"/>
+          <w:szCs w:val="21"/>
+        </w:rPr>
+        <w:t xml:space="preserve">, </w:t>
+      </w:r>
+      <w:proofErr w:type="spellStart"/>
+      <w:r>
+        <w:rPr>
+          <w:sz w:val="21"/>
+          <w:szCs w:val="21"/>
+        </w:rPr>
+        <w:t>dirEntrega</w:t>
+      </w:r>
+      <w:proofErr w:type="spellEnd"/>
+      <w:r>
+        <w:rPr>
+          <w:sz w:val="21"/>
+          <w:szCs w:val="21"/>
+        </w:rPr>
+        <w:t xml:space="preserve"> )</w:t>
       </w:r>
       <w:r>
         <w:rPr>
@@ -3059,7 +4063,22 @@
           <w:szCs w:val="21"/>
         </w:rPr>
         <w:br/>
-        <w:t xml:space="preserve">PedProd = ( </w:t>
+      </w:r>
+      <w:proofErr w:type="spellStart"/>
+      <w:r>
+        <w:rPr>
+          <w:sz w:val="21"/>
+          <w:szCs w:val="21"/>
+        </w:rPr>
+        <w:t>PedProd</w:t>
+      </w:r>
+      <w:proofErr w:type="spellEnd"/>
+      <w:r>
+        <w:rPr>
+          <w:sz w:val="21"/>
+          <w:szCs w:val="21"/>
+        </w:rPr>
+        <w:t xml:space="preserve"> = ( </w:t>
       </w:r>
       <w:r>
         <w:rPr>
@@ -3067,14 +4086,110 @@
           <w:szCs w:val="21"/>
           <w:u w:val="single"/>
         </w:rPr>
-        <w:t>(nroPed)fk ,(codProd)fk</w:t>
-      </w:r>
-      <w:r>
-        <w:rPr>
-          <w:sz w:val="21"/>
-          <w:szCs w:val="21"/>
-        </w:rPr>
-        <w:t>, cantPed, precioU )</w:t>
+        <w:t>(</w:t>
+      </w:r>
+      <w:proofErr w:type="spellStart"/>
+      <w:r>
+        <w:rPr>
+          <w:sz w:val="21"/>
+          <w:szCs w:val="21"/>
+          <w:u w:val="single"/>
+        </w:rPr>
+        <w:t>nroPed</w:t>
+      </w:r>
+      <w:proofErr w:type="spellEnd"/>
+      <w:r>
+        <w:rPr>
+          <w:sz w:val="21"/>
+          <w:szCs w:val="21"/>
+          <w:u w:val="single"/>
+        </w:rPr>
+        <w:t>)</w:t>
+      </w:r>
+      <w:proofErr w:type="spellStart"/>
+      <w:r>
+        <w:rPr>
+          <w:sz w:val="21"/>
+          <w:szCs w:val="21"/>
+          <w:u w:val="single"/>
+        </w:rPr>
+        <w:t>fk</w:t>
+      </w:r>
+      <w:proofErr w:type="spellEnd"/>
+      <w:r>
+        <w:rPr>
+          <w:sz w:val="21"/>
+          <w:szCs w:val="21"/>
+          <w:u w:val="single"/>
+        </w:rPr>
+        <w:t xml:space="preserve"> ,(</w:t>
+      </w:r>
+      <w:proofErr w:type="spellStart"/>
+      <w:r>
+        <w:rPr>
+          <w:sz w:val="21"/>
+          <w:szCs w:val="21"/>
+          <w:u w:val="single"/>
+        </w:rPr>
+        <w:t>codProd</w:t>
+      </w:r>
+      <w:proofErr w:type="spellEnd"/>
+      <w:r>
+        <w:rPr>
+          <w:sz w:val="21"/>
+          <w:szCs w:val="21"/>
+          <w:u w:val="single"/>
+        </w:rPr>
+        <w:t>)</w:t>
+      </w:r>
+      <w:proofErr w:type="spellStart"/>
+      <w:r>
+        <w:rPr>
+          <w:sz w:val="21"/>
+          <w:szCs w:val="21"/>
+          <w:u w:val="single"/>
+        </w:rPr>
+        <w:t>fk</w:t>
+      </w:r>
+      <w:proofErr w:type="spellEnd"/>
+      <w:r>
+        <w:rPr>
+          <w:sz w:val="21"/>
+          <w:szCs w:val="21"/>
+        </w:rPr>
+        <w:t xml:space="preserve">, </w:t>
+      </w:r>
+      <w:proofErr w:type="spellStart"/>
+      <w:r>
+        <w:rPr>
+          <w:sz w:val="21"/>
+          <w:szCs w:val="21"/>
+        </w:rPr>
+        <w:t>cantPed</w:t>
+      </w:r>
+      <w:proofErr w:type="spellEnd"/>
+      <w:r>
+        <w:rPr>
+          <w:sz w:val="21"/>
+          <w:szCs w:val="21"/>
+        </w:rPr>
+        <w:t xml:space="preserve">, </w:t>
+      </w:r>
+      <w:proofErr w:type="spellStart"/>
+      <w:r>
+        <w:rPr>
+          <w:sz w:val="21"/>
+          <w:szCs w:val="21"/>
+        </w:rPr>
+        <w:t>precioU</w:t>
+      </w:r>
+      <w:proofErr w:type="spellEnd"/>
+      <w:r>
+        <w:rPr>
+          <w:sz w:val="21"/>
+          <w:szCs w:val="21"/>
+        </w:rPr>
+        <w:t xml:space="preserve"> )</w:t>
       </w:r>
       <w:r>
         <w:rPr>
@@ -3084,6 +4199,7 @@
         <w:br/>
         <w:t xml:space="preserve">Entrega = ( </w:t>
       </w:r>
+      <w:proofErr w:type="spellStart"/>
       <w:r>
         <w:rPr>
           <w:sz w:val="21"/>
@@ -3092,12 +4208,61 @@
         </w:rPr>
         <w:t>nroRemito</w:t>
       </w:r>
-      <w:r>
-        <w:rPr>
-          <w:sz w:val="21"/>
-          <w:szCs w:val="21"/>
-        </w:rPr>
-        <w:t xml:space="preserve"> , fecha Ent, (nroPed)fk )</w:t>
+      <w:proofErr w:type="spellEnd"/>
+      <w:r>
+        <w:rPr>
+          <w:sz w:val="21"/>
+          <w:szCs w:val="21"/>
+        </w:rPr>
+        <w:t xml:space="preserve"> , fecha </w:t>
+      </w:r>
+      <w:proofErr w:type="spellStart"/>
+      <w:r>
+        <w:rPr>
+          <w:sz w:val="21"/>
+          <w:szCs w:val="21"/>
+        </w:rPr>
+        <w:t>Ent</w:t>
+      </w:r>
+      <w:proofErr w:type="spellEnd"/>
+      <w:r>
+        <w:rPr>
+          <w:sz w:val="21"/>
+          <w:szCs w:val="21"/>
+        </w:rPr>
+        <w:t>, (</w:t>
+      </w:r>
+      <w:proofErr w:type="spellStart"/>
+      <w:r>
+        <w:rPr>
+          <w:sz w:val="21"/>
+          <w:szCs w:val="21"/>
+        </w:rPr>
+        <w:t>nroPed</w:t>
+      </w:r>
+      <w:proofErr w:type="spellEnd"/>
+      <w:r>
+        <w:rPr>
+          <w:sz w:val="21"/>
+          <w:szCs w:val="21"/>
+        </w:rPr>
+        <w:t>)</w:t>
+      </w:r>
+      <w:proofErr w:type="spellStart"/>
+      <w:r>
+        <w:rPr>
+          <w:sz w:val="21"/>
+          <w:szCs w:val="21"/>
+        </w:rPr>
+        <w:t>fk</w:t>
+      </w:r>
+      <w:proofErr w:type="spellEnd"/>
+      <w:r>
+        <w:rPr>
+          <w:sz w:val="21"/>
+          <w:szCs w:val="21"/>
+        </w:rPr>
+        <w:t xml:space="preserve"> )</w:t>
       </w:r>
       <w:r>
         <w:rPr>
@@ -3105,7 +4270,22 @@
           <w:szCs w:val="21"/>
         </w:rPr>
         <w:br/>
-        <w:t xml:space="preserve">EntProd = ( </w:t>
+      </w:r>
+      <w:proofErr w:type="spellStart"/>
+      <w:r>
+        <w:rPr>
+          <w:sz w:val="21"/>
+          <w:szCs w:val="21"/>
+        </w:rPr>
+        <w:t>EntProd</w:t>
+      </w:r>
+      <w:proofErr w:type="spellEnd"/>
+      <w:r>
+        <w:rPr>
+          <w:sz w:val="21"/>
+          <w:szCs w:val="21"/>
+        </w:rPr>
+        <w:t xml:space="preserve"> = ( </w:t>
       </w:r>
       <w:r>
         <w:rPr>
@@ -3113,14 +4293,94 @@
           <w:szCs w:val="21"/>
           <w:u w:val="single"/>
         </w:rPr>
-        <w:t>(nroRemito)fk, (codProd)fk</w:t>
-      </w:r>
-      <w:r>
-        <w:rPr>
-          <w:sz w:val="21"/>
-          <w:szCs w:val="21"/>
-        </w:rPr>
-        <w:t>, cantEnt )</w:t>
+        <w:t>(</w:t>
+      </w:r>
+      <w:proofErr w:type="spellStart"/>
+      <w:r>
+        <w:rPr>
+          <w:sz w:val="21"/>
+          <w:szCs w:val="21"/>
+          <w:u w:val="single"/>
+        </w:rPr>
+        <w:t>nroRemito</w:t>
+      </w:r>
+      <w:proofErr w:type="spellEnd"/>
+      <w:r>
+        <w:rPr>
+          <w:sz w:val="21"/>
+          <w:szCs w:val="21"/>
+          <w:u w:val="single"/>
+        </w:rPr>
+        <w:t>)</w:t>
+      </w:r>
+      <w:proofErr w:type="spellStart"/>
+      <w:r>
+        <w:rPr>
+          <w:sz w:val="21"/>
+          <w:szCs w:val="21"/>
+          <w:u w:val="single"/>
+        </w:rPr>
+        <w:t>fk</w:t>
+      </w:r>
+      <w:proofErr w:type="spellEnd"/>
+      <w:r>
+        <w:rPr>
+          <w:sz w:val="21"/>
+          <w:szCs w:val="21"/>
+          <w:u w:val="single"/>
+        </w:rPr>
+        <w:t>, (</w:t>
+      </w:r>
+      <w:proofErr w:type="spellStart"/>
+      <w:r>
+        <w:rPr>
+          <w:sz w:val="21"/>
+          <w:szCs w:val="21"/>
+          <w:u w:val="single"/>
+        </w:rPr>
+        <w:t>codProd</w:t>
+      </w:r>
+      <w:proofErr w:type="spellEnd"/>
+      <w:r>
+        <w:rPr>
+          <w:sz w:val="21"/>
+          <w:szCs w:val="21"/>
+          <w:u w:val="single"/>
+        </w:rPr>
+        <w:t>)</w:t>
+      </w:r>
+      <w:proofErr w:type="spellStart"/>
+      <w:r>
+        <w:rPr>
+          <w:sz w:val="21"/>
+          <w:szCs w:val="21"/>
+          <w:u w:val="single"/>
+        </w:rPr>
+        <w:t>fk</w:t>
+      </w:r>
+      <w:proofErr w:type="spellEnd"/>
+      <w:r>
+        <w:rPr>
+          <w:sz w:val="21"/>
+          <w:szCs w:val="21"/>
+        </w:rPr>
+        <w:t xml:space="preserve">, </w:t>
+      </w:r>
+      <w:proofErr w:type="spellStart"/>
+      <w:r>
+        <w:rPr>
+          <w:sz w:val="21"/>
+          <w:szCs w:val="21"/>
+        </w:rPr>
+        <w:t>cantEnt</w:t>
+      </w:r>
+      <w:proofErr w:type="spellEnd"/>
+      <w:r>
+        <w:rPr>
+          <w:sz w:val="21"/>
+          <w:szCs w:val="21"/>
+        </w:rPr>
+        <w:t xml:space="preserve"> )</w:t>
       </w:r>
     </w:p>
     <w:p>
@@ -3627,22 +4887,73 @@
           <w:sz w:val="21"/>
           <w:szCs w:val="21"/>
         </w:rPr>
-        <w:t xml:space="preserve">SOCIO = ( </w:t>
-      </w:r>
+        <w:t xml:space="preserve">SOCIO = </w:t>
+      </w:r>
+      <w:proofErr w:type="gramStart"/>
+      <w:r>
+        <w:rPr>
+          <w:sz w:val="21"/>
+          <w:szCs w:val="21"/>
+        </w:rPr>
+        <w:t xml:space="preserve">( </w:t>
+      </w:r>
+      <w:proofErr w:type="spellStart"/>
       <w:r>
         <w:rPr>
           <w:sz w:val="21"/>
           <w:szCs w:val="21"/>
           <w:u w:val="single"/>
         </w:rPr>
-        <w:t>nro_socio</w:t>
-      </w:r>
-      <w:r>
-        <w:rPr>
-          <w:sz w:val="21"/>
-          <w:szCs w:val="21"/>
-        </w:rPr>
-        <w:t>, DNI, Apellido, Nombre, Fecha_Nacimiento, Fecha_Ingreso )</w:t>
+        <w:t>nro</w:t>
+      </w:r>
+      <w:proofErr w:type="gramEnd"/>
+      <w:r>
+        <w:rPr>
+          <w:sz w:val="21"/>
+          <w:szCs w:val="21"/>
+          <w:u w:val="single"/>
+        </w:rPr>
+        <w:t>_socio</w:t>
+      </w:r>
+      <w:proofErr w:type="spellEnd"/>
+      <w:r>
+        <w:rPr>
+          <w:sz w:val="21"/>
+          <w:szCs w:val="21"/>
+        </w:rPr>
+        <w:t xml:space="preserve">, DNI, Apellido, Nombre, </w:t>
+      </w:r>
+      <w:proofErr w:type="spellStart"/>
+      <w:r>
+        <w:rPr>
+          <w:sz w:val="21"/>
+          <w:szCs w:val="21"/>
+        </w:rPr>
+        <w:t>Fecha_Nacimiento</w:t>
+      </w:r>
+      <w:proofErr w:type="spellEnd"/>
+      <w:r>
+        <w:rPr>
+          <w:sz w:val="21"/>
+          <w:szCs w:val="21"/>
+        </w:rPr>
+        <w:t xml:space="preserve">, </w:t>
+      </w:r>
+      <w:proofErr w:type="spellStart"/>
+      <w:r>
+        <w:rPr>
+          <w:sz w:val="21"/>
+          <w:szCs w:val="21"/>
+        </w:rPr>
+        <w:t>Fecha_Ingreso</w:t>
+      </w:r>
+      <w:proofErr w:type="spellEnd"/>
+      <w:r>
+        <w:rPr>
+          <w:sz w:val="21"/>
+          <w:szCs w:val="21"/>
+        </w:rPr>
+        <w:t xml:space="preserve"> )</w:t>
       </w:r>
       <w:r>
         <w:rPr>
@@ -3665,7 +4976,39 @@
           <w:sz w:val="21"/>
           <w:szCs w:val="21"/>
         </w:rPr>
-        <w:t>, Titulo, Cod_Genero, Descripcion )</w:t>
+        <w:t xml:space="preserve">, Titulo, </w:t>
+      </w:r>
+      <w:proofErr w:type="spellStart"/>
+      <w:r>
+        <w:rPr>
+          <w:sz w:val="21"/>
+          <w:szCs w:val="21"/>
+        </w:rPr>
+        <w:t>Cod_Genero</w:t>
+      </w:r>
+      <w:proofErr w:type="spellEnd"/>
+      <w:r>
+        <w:rPr>
+          <w:sz w:val="21"/>
+          <w:szCs w:val="21"/>
+        </w:rPr>
+        <w:t xml:space="preserve">, </w:t>
+      </w:r>
+      <w:proofErr w:type="spellStart"/>
+      <w:r>
+        <w:rPr>
+          <w:sz w:val="21"/>
+          <w:szCs w:val="21"/>
+        </w:rPr>
+        <w:t>Descripcion</w:t>
+      </w:r>
+      <w:proofErr w:type="spellEnd"/>
+      <w:r>
+        <w:rPr>
+          <w:sz w:val="21"/>
+          <w:szCs w:val="21"/>
+        </w:rPr>
+        <w:t xml:space="preserve"> )</w:t>
       </w:r>
       <w:r>
         <w:rPr>
@@ -3681,8 +5024,18 @@
           <w:szCs w:val="21"/>
           <w:u w:val="single"/>
         </w:rPr>
-        <w:t>ISBN(PK), Nro_Ejemplar</w:t>
-      </w:r>
+        <w:t xml:space="preserve">ISBN(PK), </w:t>
+      </w:r>
+      <w:proofErr w:type="spellStart"/>
+      <w:r>
+        <w:rPr>
+          <w:sz w:val="21"/>
+          <w:szCs w:val="21"/>
+          <w:u w:val="single"/>
+        </w:rPr>
+        <w:t>Nro_Ejemplar</w:t>
+      </w:r>
+      <w:proofErr w:type="spellEnd"/>
       <w:r>
         <w:rPr>
           <w:sz w:val="21"/>
@@ -3698,6 +5051,7 @@
         <w:br/>
         <w:t xml:space="preserve">EDITORIAL = ( </w:t>
       </w:r>
+      <w:proofErr w:type="spellStart"/>
       <w:r>
         <w:rPr>
           <w:sz w:val="21"/>
@@ -3706,12 +5060,61 @@
         </w:rPr>
         <w:t>Cod_Editorial</w:t>
       </w:r>
-      <w:r>
-        <w:rPr>
-          <w:sz w:val="21"/>
-          <w:szCs w:val="21"/>
-        </w:rPr>
-        <w:t>, Denominacion, Telefono, Calle, Numero, Piso, Dpto )</w:t>
+      <w:proofErr w:type="spellEnd"/>
+      <w:r>
+        <w:rPr>
+          <w:sz w:val="21"/>
+          <w:szCs w:val="21"/>
+        </w:rPr>
+        <w:t xml:space="preserve">, </w:t>
+      </w:r>
+      <w:proofErr w:type="spellStart"/>
+      <w:r>
+        <w:rPr>
+          <w:sz w:val="21"/>
+          <w:szCs w:val="21"/>
+        </w:rPr>
+        <w:t>Denominacion</w:t>
+      </w:r>
+      <w:proofErr w:type="spellEnd"/>
+      <w:r>
+        <w:rPr>
+          <w:sz w:val="21"/>
+          <w:szCs w:val="21"/>
+        </w:rPr>
+        <w:t xml:space="preserve">, </w:t>
+      </w:r>
+      <w:proofErr w:type="spellStart"/>
+      <w:r>
+        <w:rPr>
+          <w:sz w:val="21"/>
+          <w:szCs w:val="21"/>
+        </w:rPr>
+        <w:t>Telefono</w:t>
+      </w:r>
+      <w:proofErr w:type="spellEnd"/>
+      <w:r>
+        <w:rPr>
+          <w:sz w:val="21"/>
+          <w:szCs w:val="21"/>
+        </w:rPr>
+        <w:t xml:space="preserve">, Calle, Numero, Piso, </w:t>
+      </w:r>
+      <w:proofErr w:type="spellStart"/>
+      <w:r>
+        <w:rPr>
+          <w:sz w:val="21"/>
+          <w:szCs w:val="21"/>
+        </w:rPr>
+        <w:t>Dpto</w:t>
+      </w:r>
+      <w:proofErr w:type="spellEnd"/>
+      <w:r>
+        <w:rPr>
+          <w:sz w:val="21"/>
+          <w:szCs w:val="21"/>
+        </w:rPr>
+        <w:t xml:space="preserve"> )</w:t>
       </w:r>
       <w:r>
         <w:rPr>
@@ -3727,8 +5130,36 @@
           <w:szCs w:val="21"/>
           <w:u w:val="single"/>
         </w:rPr>
-        <w:t>ISBN(FK). Cod Editorial(PK), Año_Edicion</w:t>
-      </w:r>
+        <w:t xml:space="preserve">ISBN(FK). Cod </w:t>
+      </w:r>
+      <w:proofErr w:type="gramStart"/>
+      <w:r>
+        <w:rPr>
+          <w:sz w:val="21"/>
+          <w:szCs w:val="21"/>
+          <w:u w:val="single"/>
+        </w:rPr>
+        <w:t>Editorial(</w:t>
+      </w:r>
+      <w:proofErr w:type="gramEnd"/>
+      <w:r>
+        <w:rPr>
+          <w:sz w:val="21"/>
+          <w:szCs w:val="21"/>
+          <w:u w:val="single"/>
+        </w:rPr>
+        <w:t xml:space="preserve">PK), </w:t>
+      </w:r>
+      <w:proofErr w:type="spellStart"/>
+      <w:r>
+        <w:rPr>
+          <w:sz w:val="21"/>
+          <w:szCs w:val="21"/>
+          <w:u w:val="single"/>
+        </w:rPr>
+        <w:t>Año_Edicion</w:t>
+      </w:r>
+      <w:proofErr w:type="spellEnd"/>
       <w:r>
         <w:rPr>
           <w:sz w:val="21"/>
@@ -3744,6 +5175,7 @@
         <w:br/>
         <w:t xml:space="preserve">GENERO = ( </w:t>
       </w:r>
+      <w:proofErr w:type="spellStart"/>
       <w:r>
         <w:rPr>
           <w:sz w:val="21"/>
@@ -3752,12 +5184,29 @@
         </w:rPr>
         <w:t>Cod_Genero</w:t>
       </w:r>
-      <w:r>
-        <w:rPr>
-          <w:sz w:val="21"/>
-          <w:szCs w:val="21"/>
-        </w:rPr>
-        <w:t>, Nombre_genero )</w:t>
+      <w:proofErr w:type="spellEnd"/>
+      <w:r>
+        <w:rPr>
+          <w:sz w:val="21"/>
+          <w:szCs w:val="21"/>
+        </w:rPr>
+        <w:t xml:space="preserve">, </w:t>
+      </w:r>
+      <w:proofErr w:type="spellStart"/>
+      <w:r>
+        <w:rPr>
+          <w:sz w:val="21"/>
+          <w:szCs w:val="21"/>
+        </w:rPr>
+        <w:t>Nombre_genero</w:t>
+      </w:r>
+      <w:proofErr w:type="spellEnd"/>
+      <w:r>
+        <w:rPr>
+          <w:sz w:val="21"/>
+          <w:szCs w:val="21"/>
+        </w:rPr>
+        <w:t xml:space="preserve"> )</w:t>
       </w:r>
       <w:r>
         <w:rPr>
@@ -3767,6 +5216,7 @@
         <w:br/>
         <w:t xml:space="preserve">PRESTAMO = ( </w:t>
       </w:r>
+      <w:proofErr w:type="spellStart"/>
       <w:r>
         <w:rPr>
           <w:sz w:val="21"/>
@@ -3775,12 +5225,77 @@
         </w:rPr>
         <w:t>Nro_Prestamo</w:t>
       </w:r>
-      <w:r>
-        <w:rPr>
-          <w:sz w:val="21"/>
-          <w:szCs w:val="21"/>
-        </w:rPr>
-        <w:t>, nro_Socio(FK), ISBN (FK), Nro_Ejemplar(FK), Fecha_Prestamo, Fecha_Devolucion)</w:t>
+      <w:proofErr w:type="spellEnd"/>
+      <w:r>
+        <w:rPr>
+          <w:sz w:val="21"/>
+          <w:szCs w:val="21"/>
+        </w:rPr>
+        <w:t xml:space="preserve">, </w:t>
+      </w:r>
+      <w:proofErr w:type="spellStart"/>
+      <w:r>
+        <w:rPr>
+          <w:sz w:val="21"/>
+          <w:szCs w:val="21"/>
+        </w:rPr>
+        <w:t>nro_Socio</w:t>
+      </w:r>
+      <w:proofErr w:type="spellEnd"/>
+      <w:r>
+        <w:rPr>
+          <w:sz w:val="21"/>
+          <w:szCs w:val="21"/>
+        </w:rPr>
+        <w:t xml:space="preserve">(FK), ISBN (FK), </w:t>
+      </w:r>
+      <w:proofErr w:type="spellStart"/>
+      <w:r>
+        <w:rPr>
+          <w:sz w:val="21"/>
+          <w:szCs w:val="21"/>
+        </w:rPr>
+        <w:t>Nro_Ejemplar</w:t>
+      </w:r>
+      <w:proofErr w:type="spellEnd"/>
+      <w:r>
+        <w:rPr>
+          <w:sz w:val="21"/>
+          <w:szCs w:val="21"/>
+        </w:rPr>
+        <w:t xml:space="preserve">(FK), </w:t>
+      </w:r>
+      <w:proofErr w:type="spellStart"/>
+      <w:r>
+        <w:rPr>
+          <w:sz w:val="21"/>
+          <w:szCs w:val="21"/>
+        </w:rPr>
+        <w:t>Fecha_Prestamo</w:t>
+      </w:r>
+      <w:proofErr w:type="spellEnd"/>
+      <w:r>
+        <w:rPr>
+          <w:sz w:val="21"/>
+          <w:szCs w:val="21"/>
+        </w:rPr>
+        <w:t xml:space="preserve">, </w:t>
+      </w:r>
+      <w:proofErr w:type="spellStart"/>
+      <w:r>
+        <w:rPr>
+          <w:sz w:val="21"/>
+          <w:szCs w:val="21"/>
+        </w:rPr>
+        <w:t>Fecha_Devolucion</w:t>
+      </w:r>
+      <w:proofErr w:type="spellEnd"/>
+      <w:r>
+        <w:rPr>
+          <w:sz w:val="21"/>
+          <w:szCs w:val="21"/>
+        </w:rPr>
+        <w:t>)</w:t>
       </w:r>
       <w:r>
         <w:rPr>
@@ -3801,7 +5316,39 @@
           <w:sz w:val="21"/>
           <w:szCs w:val="21"/>
         </w:rPr>
-        <w:t>// ISBN(FK) y Nro_Ejemplar son foraneas de copia</w:t>
+        <w:t xml:space="preserve">// ISBN(FK) y </w:t>
+      </w:r>
+      <w:proofErr w:type="spellStart"/>
+      <w:r>
+        <w:rPr>
+          <w:sz w:val="21"/>
+          <w:szCs w:val="21"/>
+        </w:rPr>
+        <w:t>Nro_Ejemplar</w:t>
+      </w:r>
+      <w:proofErr w:type="spellEnd"/>
+      <w:r>
+        <w:rPr>
+          <w:sz w:val="21"/>
+          <w:szCs w:val="21"/>
+        </w:rPr>
+        <w:t xml:space="preserve"> son </w:t>
+      </w:r>
+      <w:proofErr w:type="spellStart"/>
+      <w:r>
+        <w:rPr>
+          <w:sz w:val="21"/>
+          <w:szCs w:val="21"/>
+        </w:rPr>
+        <w:t>foraneas</w:t>
+      </w:r>
+      <w:proofErr w:type="spellEnd"/>
+      <w:r>
+        <w:rPr>
+          <w:sz w:val="21"/>
+          <w:szCs w:val="21"/>
+        </w:rPr>
+        <w:t xml:space="preserve"> de copia</w:t>
       </w:r>
     </w:p>
     <w:p>
@@ -3892,7 +5439,23 @@
           <w:sz w:val="21"/>
           <w:szCs w:val="21"/>
         </w:rPr>
-        <w:t>Listar el titulo, género (el Nombre del Género) y descripción de aquellos libros editados por la editorial "Nueva Editorial". Dicho listado deberá estar ordenado por título.</w:t>
+        <w:t xml:space="preserve">Listar el </w:t>
+      </w:r>
+      <w:proofErr w:type="spellStart"/>
+      <w:r>
+        <w:rPr>
+          <w:sz w:val="21"/>
+          <w:szCs w:val="21"/>
+        </w:rPr>
+        <w:t>titulo</w:t>
+      </w:r>
+      <w:proofErr w:type="spellEnd"/>
+      <w:r>
+        <w:rPr>
+          <w:sz w:val="21"/>
+          <w:szCs w:val="21"/>
+        </w:rPr>
+        <w:t>, género (el Nombre del Género) y descripción de aquellos libros editados por la editorial "Nueva Editorial". Dicho listado deberá estar ordenado por título.</w:t>
       </w:r>
     </w:p>
     <w:p>
@@ -4012,7 +5575,39 @@
           <w:sz w:val="21"/>
           <w:szCs w:val="21"/>
         </w:rPr>
-        <w:t>Agregar un nuevo soclo con el nro_socio, DNI, Apellido, Nombre y Fecha de nacimiento que prefiera.</w:t>
+        <w:t xml:space="preserve">Agregar un nuevo </w:t>
+      </w:r>
+      <w:proofErr w:type="spellStart"/>
+      <w:r>
+        <w:rPr>
+          <w:sz w:val="21"/>
+          <w:szCs w:val="21"/>
+        </w:rPr>
+        <w:t>soclo</w:t>
+      </w:r>
+      <w:proofErr w:type="spellEnd"/>
+      <w:r>
+        <w:rPr>
+          <w:sz w:val="21"/>
+          <w:szCs w:val="21"/>
+        </w:rPr>
+        <w:t xml:space="preserve"> con el </w:t>
+      </w:r>
+      <w:proofErr w:type="spellStart"/>
+      <w:r>
+        <w:rPr>
+          <w:sz w:val="21"/>
+          <w:szCs w:val="21"/>
+        </w:rPr>
+        <w:t>nro_socio</w:t>
+      </w:r>
+      <w:proofErr w:type="spellEnd"/>
+      <w:r>
+        <w:rPr>
+          <w:sz w:val="21"/>
+          <w:szCs w:val="21"/>
+        </w:rPr>
+        <w:t>, DNI, Apellido, Nombre y Fecha de nacimiento que prefiera.</w:t>
       </w:r>
     </w:p>
     <w:p>
@@ -4076,22 +5671,79 @@
           <w:b/>
           <w:bCs/>
         </w:rPr>
-        <w:t>Cursada 2022 – 2da fecha - 29/11/2022</w:t>
-      </w:r>
-    </w:p>
-    <w:p>
-      <w:pPr>
-        <w:rPr>
-          <w:sz w:val="21"/>
-          <w:szCs w:val="21"/>
-        </w:rPr>
-      </w:pPr>
-      <w:r>
-        <w:rPr>
-          <w:sz w:val="21"/>
-          <w:szCs w:val="21"/>
-        </w:rPr>
-        <w:t>TipoObra = ( idTipo, descripcionTipo )</w:t>
+        <w:t>Cursada 2022 – 2da fecha - 29/11/202</w:t>
+      </w:r>
+      <w:r>
+        <w:rPr>
+          <w:b/>
+          <w:bCs/>
+        </w:rPr>
+        <w:t>2</w:t>
+      </w:r>
+    </w:p>
+    <w:p>
+      <w:pPr>
+        <w:rPr>
+          <w:sz w:val="21"/>
+          <w:szCs w:val="21"/>
+        </w:rPr>
+      </w:pPr>
+      <w:proofErr w:type="spellStart"/>
+      <w:r>
+        <w:rPr>
+          <w:sz w:val="21"/>
+          <w:szCs w:val="21"/>
+        </w:rPr>
+        <w:t>TipoObra</w:t>
+      </w:r>
+      <w:proofErr w:type="spellEnd"/>
+      <w:r>
+        <w:rPr>
+          <w:sz w:val="21"/>
+          <w:szCs w:val="21"/>
+        </w:rPr>
+        <w:t xml:space="preserve"> = </w:t>
+      </w:r>
+      <w:proofErr w:type="gramStart"/>
+      <w:r>
+        <w:rPr>
+          <w:sz w:val="21"/>
+          <w:szCs w:val="21"/>
+        </w:rPr>
+        <w:t xml:space="preserve">( </w:t>
+      </w:r>
+      <w:proofErr w:type="spellStart"/>
+      <w:r>
+        <w:rPr>
+          <w:sz w:val="21"/>
+          <w:szCs w:val="21"/>
+        </w:rPr>
+        <w:t>idTipo</w:t>
+      </w:r>
+      <w:proofErr w:type="spellEnd"/>
+      <w:proofErr w:type="gramEnd"/>
+      <w:r>
+        <w:rPr>
+          <w:sz w:val="21"/>
+          <w:szCs w:val="21"/>
+        </w:rPr>
+        <w:t xml:space="preserve">, </w:t>
+      </w:r>
+      <w:proofErr w:type="spellStart"/>
+      <w:r>
+        <w:rPr>
+          <w:sz w:val="21"/>
+          <w:szCs w:val="21"/>
+        </w:rPr>
+        <w:t>descripcionTipo</w:t>
+      </w:r>
+      <w:proofErr w:type="spellEnd"/>
+      <w:r>
+        <w:rPr>
+          <w:sz w:val="21"/>
+          <w:szCs w:val="21"/>
+        </w:rPr>
+        <w:t xml:space="preserve"> )</w:t>
       </w:r>
       <w:r>
         <w:rPr>
@@ -4101,6 +5753,7 @@
         <w:br/>
         <w:t xml:space="preserve">Obra = ( </w:t>
       </w:r>
+      <w:proofErr w:type="spellStart"/>
       <w:r>
         <w:rPr>
           <w:sz w:val="21"/>
@@ -4109,12 +5762,109 @@
         </w:rPr>
         <w:t>nroObra</w:t>
       </w:r>
-      <w:r>
-        <w:rPr>
-          <w:sz w:val="21"/>
-          <w:szCs w:val="21"/>
-        </w:rPr>
-        <w:t xml:space="preserve">, idTipo(fk), fechaCrea, nombre, calle, nro, codigo Postal (fk)) // Obras arquitectónica </w:t>
+      <w:proofErr w:type="spellEnd"/>
+      <w:r>
+        <w:rPr>
+          <w:sz w:val="21"/>
+          <w:szCs w:val="21"/>
+        </w:rPr>
+        <w:t xml:space="preserve">, </w:t>
+      </w:r>
+      <w:proofErr w:type="spellStart"/>
+      <w:r>
+        <w:rPr>
+          <w:sz w:val="21"/>
+          <w:szCs w:val="21"/>
+        </w:rPr>
+        <w:t>idTipo</w:t>
+      </w:r>
+      <w:proofErr w:type="spellEnd"/>
+      <w:r>
+        <w:rPr>
+          <w:sz w:val="21"/>
+          <w:szCs w:val="21"/>
+        </w:rPr>
+        <w:t>(</w:t>
+      </w:r>
+      <w:proofErr w:type="spellStart"/>
+      <w:r>
+        <w:rPr>
+          <w:sz w:val="21"/>
+          <w:szCs w:val="21"/>
+        </w:rPr>
+        <w:t>fk</w:t>
+      </w:r>
+      <w:proofErr w:type="spellEnd"/>
+      <w:r>
+        <w:rPr>
+          <w:sz w:val="21"/>
+          <w:szCs w:val="21"/>
+        </w:rPr>
+        <w:t xml:space="preserve">), </w:t>
+      </w:r>
+      <w:proofErr w:type="spellStart"/>
+      <w:r>
+        <w:rPr>
+          <w:sz w:val="21"/>
+          <w:szCs w:val="21"/>
+        </w:rPr>
+        <w:t>fechaCrea</w:t>
+      </w:r>
+      <w:proofErr w:type="spellEnd"/>
+      <w:r>
+        <w:rPr>
+          <w:sz w:val="21"/>
+          <w:szCs w:val="21"/>
+        </w:rPr>
+        <w:t xml:space="preserve">, nombre, calle, </w:t>
+      </w:r>
+      <w:proofErr w:type="spellStart"/>
+      <w:r>
+        <w:rPr>
+          <w:sz w:val="21"/>
+          <w:szCs w:val="21"/>
+        </w:rPr>
+        <w:t>nro</w:t>
+      </w:r>
+      <w:proofErr w:type="spellEnd"/>
+      <w:r>
+        <w:rPr>
+          <w:sz w:val="21"/>
+          <w:szCs w:val="21"/>
+        </w:rPr>
+        <w:t xml:space="preserve">, </w:t>
+      </w:r>
+      <w:proofErr w:type="spellStart"/>
+      <w:r>
+        <w:rPr>
+          <w:sz w:val="21"/>
+          <w:szCs w:val="21"/>
+        </w:rPr>
+        <w:t>codigo</w:t>
+      </w:r>
+      <w:proofErr w:type="spellEnd"/>
+      <w:r>
+        <w:rPr>
+          <w:sz w:val="21"/>
+          <w:szCs w:val="21"/>
+        </w:rPr>
+        <w:t xml:space="preserve"> Postal (</w:t>
+      </w:r>
+      <w:proofErr w:type="spellStart"/>
+      <w:r>
+        <w:rPr>
+          <w:sz w:val="21"/>
+          <w:szCs w:val="21"/>
+        </w:rPr>
+        <w:t>fk</w:t>
+      </w:r>
+      <w:proofErr w:type="spellEnd"/>
+      <w:r>
+        <w:rPr>
+          <w:sz w:val="21"/>
+          <w:szCs w:val="21"/>
+        </w:rPr>
+        <w:t xml:space="preserve">)) // Obras arquitectónica </w:t>
       </w:r>
       <w:r>
         <w:rPr>
@@ -4151,6 +5901,7 @@
         </w:rPr>
         <w:t xml:space="preserve"> </w:t>
       </w:r>
+      <w:proofErr w:type="spellStart"/>
       <w:r>
         <w:rPr>
           <w:sz w:val="21"/>
@@ -4159,6 +5910,7 @@
         </w:rPr>
         <w:t>idArtista</w:t>
       </w:r>
+      <w:proofErr w:type="spellEnd"/>
       <w:r>
         <w:rPr>
           <w:sz w:val="21"/>
@@ -4178,7 +5930,39 @@
           <w:sz w:val="21"/>
           <w:szCs w:val="21"/>
         </w:rPr>
-        <w:t>pasaporte, nombre, apellido, telefono, fnac,</w:t>
+        <w:t xml:space="preserve">pasaporte, nombre, apellido, </w:t>
+      </w:r>
+      <w:proofErr w:type="spellStart"/>
+      <w:r>
+        <w:rPr>
+          <w:sz w:val="21"/>
+          <w:szCs w:val="21"/>
+        </w:rPr>
+        <w:t>telefono</w:t>
+      </w:r>
+      <w:proofErr w:type="spellEnd"/>
+      <w:r>
+        <w:rPr>
+          <w:sz w:val="21"/>
+          <w:szCs w:val="21"/>
+        </w:rPr>
+        <w:t xml:space="preserve">, </w:t>
+      </w:r>
+      <w:proofErr w:type="spellStart"/>
+      <w:r>
+        <w:rPr>
+          <w:sz w:val="21"/>
+          <w:szCs w:val="21"/>
+        </w:rPr>
+        <w:t>fnac</w:t>
+      </w:r>
+      <w:proofErr w:type="spellEnd"/>
+      <w:r>
+        <w:rPr>
+          <w:sz w:val="21"/>
+          <w:szCs w:val="21"/>
+        </w:rPr>
+        <w:t>,</w:t>
       </w:r>
       <w:r>
         <w:rPr>
@@ -4187,12 +5971,37 @@
         </w:rPr>
         <w:t xml:space="preserve"> </w:t>
       </w:r>
-      <w:r>
-        <w:rPr>
-          <w:sz w:val="21"/>
-          <w:szCs w:val="21"/>
-        </w:rPr>
-        <w:t>codigoPostalVive(fk)</w:t>
+      <w:proofErr w:type="spellStart"/>
+      <w:r>
+        <w:rPr>
+          <w:sz w:val="21"/>
+          <w:szCs w:val="21"/>
+        </w:rPr>
+        <w:t>codigoPostalVive</w:t>
+      </w:r>
+      <w:proofErr w:type="spellEnd"/>
+      <w:r>
+        <w:rPr>
+          <w:sz w:val="21"/>
+          <w:szCs w:val="21"/>
+        </w:rPr>
+        <w:t>(</w:t>
+      </w:r>
+      <w:proofErr w:type="spellStart"/>
+      <w:r>
+        <w:rPr>
+          <w:sz w:val="21"/>
+          <w:szCs w:val="21"/>
+        </w:rPr>
+        <w:t>fk</w:t>
+      </w:r>
+      <w:proofErr w:type="spellEnd"/>
+      <w:r>
+        <w:rPr>
+          <w:sz w:val="21"/>
+          <w:szCs w:val="21"/>
+        </w:rPr>
+        <w:t>)</w:t>
       </w:r>
       <w:r>
         <w:rPr>
@@ -4214,6 +6023,13 @@
           <w:szCs w:val="21"/>
         </w:rPr>
         <w:br/>
+      </w:r>
+      <w:proofErr w:type="spellStart"/>
+      <w:r>
+        <w:rPr>
+          <w:sz w:val="21"/>
+          <w:szCs w:val="21"/>
+        </w:rPr>
         <w:t>Artista</w:t>
       </w:r>
       <w:r>
@@ -4230,6 +6046,7 @@
         </w:rPr>
         <w:t>Obra</w:t>
       </w:r>
+      <w:proofErr w:type="spellEnd"/>
       <w:r>
         <w:rPr>
           <w:sz w:val="21"/>
@@ -4251,12 +6068,37 @@
         </w:rPr>
         <w:t xml:space="preserve"> </w:t>
       </w:r>
-      <w:r>
-        <w:rPr>
-          <w:sz w:val="21"/>
-          <w:szCs w:val="21"/>
-        </w:rPr>
-        <w:t>nroObra(fk),</w:t>
+      <w:proofErr w:type="spellStart"/>
+      <w:r>
+        <w:rPr>
+          <w:sz w:val="21"/>
+          <w:szCs w:val="21"/>
+        </w:rPr>
+        <w:t>nroObra</w:t>
+      </w:r>
+      <w:proofErr w:type="spellEnd"/>
+      <w:r>
+        <w:rPr>
+          <w:sz w:val="21"/>
+          <w:szCs w:val="21"/>
+        </w:rPr>
+        <w:t>(</w:t>
+      </w:r>
+      <w:proofErr w:type="spellStart"/>
+      <w:r>
+        <w:rPr>
+          <w:sz w:val="21"/>
+          <w:szCs w:val="21"/>
+        </w:rPr>
+        <w:t>fk</w:t>
+      </w:r>
+      <w:proofErr w:type="spellEnd"/>
+      <w:r>
+        <w:rPr>
+          <w:sz w:val="21"/>
+          <w:szCs w:val="21"/>
+        </w:rPr>
+        <w:t>),</w:t>
       </w:r>
       <w:r>
         <w:rPr>
@@ -4265,13 +6107,79 @@
         </w:rPr>
         <w:t xml:space="preserve"> </w:t>
       </w:r>
-      <w:r>
-        <w:rPr>
-          <w:sz w:val="21"/>
-          <w:szCs w:val="21"/>
-        </w:rPr>
-        <w:t>idArtista(fk), fechal, fechaF, descripcionl</w:t>
-      </w:r>
+      <w:proofErr w:type="spellStart"/>
+      <w:r>
+        <w:rPr>
+          <w:sz w:val="21"/>
+          <w:szCs w:val="21"/>
+        </w:rPr>
+        <w:t>idArtista</w:t>
+      </w:r>
+      <w:proofErr w:type="spellEnd"/>
+      <w:r>
+        <w:rPr>
+          <w:sz w:val="21"/>
+          <w:szCs w:val="21"/>
+        </w:rPr>
+        <w:t>(</w:t>
+      </w:r>
+      <w:proofErr w:type="spellStart"/>
+      <w:r>
+        <w:rPr>
+          <w:sz w:val="21"/>
+          <w:szCs w:val="21"/>
+        </w:rPr>
+        <w:t>fk</w:t>
+      </w:r>
+      <w:proofErr w:type="spellEnd"/>
+      <w:r>
+        <w:rPr>
+          <w:sz w:val="21"/>
+          <w:szCs w:val="21"/>
+        </w:rPr>
+        <w:t xml:space="preserve">), </w:t>
+      </w:r>
+      <w:proofErr w:type="spellStart"/>
+      <w:r>
+        <w:rPr>
+          <w:sz w:val="21"/>
+          <w:szCs w:val="21"/>
+        </w:rPr>
+        <w:t>fechal</w:t>
+      </w:r>
+      <w:proofErr w:type="spellEnd"/>
+      <w:r>
+        <w:rPr>
+          <w:sz w:val="21"/>
+          <w:szCs w:val="21"/>
+        </w:rPr>
+        <w:t xml:space="preserve">, </w:t>
+      </w:r>
+      <w:proofErr w:type="spellStart"/>
+      <w:r>
+        <w:rPr>
+          <w:sz w:val="21"/>
+          <w:szCs w:val="21"/>
+        </w:rPr>
+        <w:t>fechaF</w:t>
+      </w:r>
+      <w:proofErr w:type="spellEnd"/>
+      <w:r>
+        <w:rPr>
+          <w:sz w:val="21"/>
+          <w:szCs w:val="21"/>
+        </w:rPr>
+        <w:t xml:space="preserve">, </w:t>
+      </w:r>
+      <w:proofErr w:type="spellStart"/>
+      <w:r>
+        <w:rPr>
+          <w:sz w:val="21"/>
+          <w:szCs w:val="21"/>
+        </w:rPr>
+        <w:t>descripcionl</w:t>
+      </w:r>
+      <w:proofErr w:type="spellEnd"/>
       <w:r>
         <w:rPr>
           <w:sz w:val="21"/>
@@ -4329,12 +6237,53 @@
         </w:rPr>
         <w:t xml:space="preserve"> </w:t>
       </w:r>
-      <w:r>
-        <w:rPr>
-          <w:sz w:val="21"/>
-          <w:szCs w:val="21"/>
-        </w:rPr>
-        <w:t>codigo Postal, nombreL, descripcion, #habitantes</w:t>
+      <w:proofErr w:type="spellStart"/>
+      <w:r>
+        <w:rPr>
+          <w:sz w:val="21"/>
+          <w:szCs w:val="21"/>
+        </w:rPr>
+        <w:t>codigo</w:t>
+      </w:r>
+      <w:proofErr w:type="spellEnd"/>
+      <w:r>
+        <w:rPr>
+          <w:sz w:val="21"/>
+          <w:szCs w:val="21"/>
+        </w:rPr>
+        <w:t xml:space="preserve"> Postal, </w:t>
+      </w:r>
+      <w:proofErr w:type="spellStart"/>
+      <w:r>
+        <w:rPr>
+          <w:sz w:val="21"/>
+          <w:szCs w:val="21"/>
+        </w:rPr>
+        <w:t>nombreL</w:t>
+      </w:r>
+      <w:proofErr w:type="spellEnd"/>
+      <w:r>
+        <w:rPr>
+          <w:sz w:val="21"/>
+          <w:szCs w:val="21"/>
+        </w:rPr>
+        <w:t xml:space="preserve">, </w:t>
+      </w:r>
+      <w:proofErr w:type="spellStart"/>
+      <w:r>
+        <w:rPr>
+          <w:sz w:val="21"/>
+          <w:szCs w:val="21"/>
+        </w:rPr>
+        <w:t>descripcion</w:t>
+      </w:r>
+      <w:proofErr w:type="spellEnd"/>
+      <w:r>
+        <w:rPr>
+          <w:sz w:val="21"/>
+          <w:szCs w:val="21"/>
+        </w:rPr>
+        <w:t>, #habitantes</w:t>
       </w:r>
       <w:r>
         <w:rPr>
@@ -4467,7 +6416,39 @@
           <w:sz w:val="21"/>
           <w:szCs w:val="21"/>
         </w:rPr>
-        <w:t>Listar tipo de obra, fecha creación, nombre, y ubicación (calle, nro, localidad) de obras intervenidas por los artistas 'Jose Ayala' con DNI 2222222 y por el artista 'Juan Artigas' pasaporte 'AR123456'.</w:t>
+        <w:t xml:space="preserve">Listar tipo de obra, fecha creación, nombre, y ubicación (calle, </w:t>
+      </w:r>
+      <w:proofErr w:type="spellStart"/>
+      <w:r>
+        <w:rPr>
+          <w:sz w:val="21"/>
+          <w:szCs w:val="21"/>
+        </w:rPr>
+        <w:t>nro</w:t>
+      </w:r>
+      <w:proofErr w:type="spellEnd"/>
+      <w:r>
+        <w:rPr>
+          <w:sz w:val="21"/>
+          <w:szCs w:val="21"/>
+        </w:rPr>
+        <w:t>, localidad) de obras intervenidas por los artistas '</w:t>
+      </w:r>
+      <w:proofErr w:type="spellStart"/>
+      <w:r>
+        <w:rPr>
+          <w:sz w:val="21"/>
+          <w:szCs w:val="21"/>
+        </w:rPr>
+        <w:t>Jose</w:t>
+      </w:r>
+      <w:proofErr w:type="spellEnd"/>
+      <w:r>
+        <w:rPr>
+          <w:sz w:val="21"/>
+          <w:szCs w:val="21"/>
+        </w:rPr>
+        <w:t xml:space="preserve"> Ayala' con DNI 2222222 y por el artista 'Juan Artigas' pasaporte 'AR123456'.</w:t>
       </w:r>
     </w:p>
     <w:p>
@@ -4487,7 +6468,23 @@
           <w:sz w:val="21"/>
           <w:szCs w:val="21"/>
         </w:rPr>
-        <w:t>Reportar DNI, pasaporte, nombre, apellido, fnac, teléfono y localidad donde viven artistas que tengan más de 2 intervenciones con fecha de inicio en 2022. Ordenar por apellido y nombre.</w:t>
+        <w:t xml:space="preserve">Reportar DNI, pasaporte, nombre, apellido, </w:t>
+      </w:r>
+      <w:proofErr w:type="spellStart"/>
+      <w:r>
+        <w:rPr>
+          <w:sz w:val="21"/>
+          <w:szCs w:val="21"/>
+        </w:rPr>
+        <w:t>fnac</w:t>
+      </w:r>
+      <w:proofErr w:type="spellEnd"/>
+      <w:r>
+        <w:rPr>
+          <w:sz w:val="21"/>
+          <w:szCs w:val="21"/>
+        </w:rPr>
+        <w:t>, teléfono y localidad donde viven artistas que tengan más de 2 intervenciones con fecha de inicio en 2022. Ordenar por apellido y nombre.</w:t>
       </w:r>
     </w:p>
     <w:p>
@@ -4507,7 +6504,23 @@
           <w:sz w:val="21"/>
           <w:szCs w:val="21"/>
         </w:rPr>
-        <w:t>Listar tipo de obra, fecha creación, nombre, y ubicación (calle, nro, localidad) de obras que no fueron intervenidas nunca. //obras nuevas que fueron traídas y colocadas directamente.</w:t>
+        <w:t xml:space="preserve">Listar tipo de obra, fecha creación, nombre, y ubicación (calle, </w:t>
+      </w:r>
+      <w:proofErr w:type="spellStart"/>
+      <w:r>
+        <w:rPr>
+          <w:sz w:val="21"/>
+          <w:szCs w:val="21"/>
+        </w:rPr>
+        <w:t>nro</w:t>
+      </w:r>
+      <w:proofErr w:type="spellEnd"/>
+      <w:r>
+        <w:rPr>
+          <w:sz w:val="21"/>
+          <w:szCs w:val="21"/>
+        </w:rPr>
+        <w:t>, localidad) de obras que no fueron intervenidas nunca. //obras nuevas que fueron traídas y colocadas directamente.</w:t>
       </w:r>
     </w:p>
     <w:p>
@@ -4527,7 +6540,23 @@
           <w:sz w:val="21"/>
           <w:szCs w:val="21"/>
         </w:rPr>
-        <w:t>Reportar DNI, pasaporte, nombre, apellido, fnac, teléfono y localidad de artistas que solo intervinieron obras con fecha de creación inferior a 1890.</w:t>
+        <w:t xml:space="preserve">Reportar DNI, pasaporte, nombre, apellido, </w:t>
+      </w:r>
+      <w:proofErr w:type="spellStart"/>
+      <w:r>
+        <w:rPr>
+          <w:sz w:val="21"/>
+          <w:szCs w:val="21"/>
+        </w:rPr>
+        <w:t>fnac</w:t>
+      </w:r>
+      <w:proofErr w:type="spellEnd"/>
+      <w:r>
+        <w:rPr>
+          <w:sz w:val="21"/>
+          <w:szCs w:val="21"/>
+        </w:rPr>
+        <w:t>, teléfono y localidad de artistas que solo intervinieron obras con fecha de creación inferior a 1890.</w:t>
       </w:r>
     </w:p>
     <w:p>
@@ -4587,7 +6616,23 @@
           <w:sz w:val="21"/>
           <w:szCs w:val="21"/>
         </w:rPr>
-        <w:t>Eliminar el artista con idArtista: 2500.</w:t>
+        <w:t xml:space="preserve">Eliminar el artista con </w:t>
+      </w:r>
+      <w:proofErr w:type="spellStart"/>
+      <w:r>
+        <w:rPr>
+          <w:sz w:val="21"/>
+          <w:szCs w:val="21"/>
+        </w:rPr>
+        <w:t>idArtista</w:t>
+      </w:r>
+      <w:proofErr w:type="spellEnd"/>
+      <w:r>
+        <w:rPr>
+          <w:sz w:val="21"/>
+          <w:szCs w:val="21"/>
+        </w:rPr>
+        <w:t>: 2500.</w:t>
       </w:r>
     </w:p>
     <w:p>
@@ -4682,23 +6727,39 @@
           <w:b/>
           <w:bCs/>
         </w:rPr>
-        <w:t xml:space="preserve"> 1ra fecha - 12/11/2022</w:t>
-      </w:r>
-    </w:p>
-    <w:p>
-      <w:pPr>
-        <w:rPr>
-          <w:sz w:val="21"/>
-          <w:szCs w:val="21"/>
-        </w:rPr>
-      </w:pPr>
-      <w:r>
-        <w:rPr>
-          <w:sz w:val="21"/>
-          <w:szCs w:val="21"/>
-        </w:rPr>
-        <w:t xml:space="preserve">Cliente = ( </w:t>
-      </w:r>
+        <w:t xml:space="preserve"> 1ra fecha - 12/11/202</w:t>
+      </w:r>
+      <w:r>
+        <w:rPr>
+          <w:b/>
+          <w:bCs/>
+        </w:rPr>
+        <w:t>4</w:t>
+      </w:r>
+    </w:p>
+    <w:p>
+      <w:pPr>
+        <w:rPr>
+          <w:sz w:val="21"/>
+          <w:szCs w:val="21"/>
+        </w:rPr>
+      </w:pPr>
+      <w:r>
+        <w:rPr>
+          <w:sz w:val="21"/>
+          <w:szCs w:val="21"/>
+        </w:rPr>
+        <w:t xml:space="preserve">Cliente = </w:t>
+      </w:r>
+      <w:proofErr w:type="gramStart"/>
+      <w:r>
+        <w:rPr>
+          <w:sz w:val="21"/>
+          <w:szCs w:val="21"/>
+        </w:rPr>
+        <w:t xml:space="preserve">( </w:t>
+      </w:r>
+      <w:proofErr w:type="spellStart"/>
       <w:r>
         <w:rPr>
           <w:sz w:val="21"/>
@@ -4707,12 +6768,46 @@
         </w:rPr>
         <w:t>idCliente</w:t>
       </w:r>
-      <w:r>
-        <w:rPr>
-          <w:sz w:val="21"/>
-          <w:szCs w:val="21"/>
-        </w:rPr>
-        <w:t>, nombre, apellido, DNI, telefono, direccion )</w:t>
+      <w:proofErr w:type="spellEnd"/>
+      <w:proofErr w:type="gramEnd"/>
+      <w:r>
+        <w:rPr>
+          <w:sz w:val="21"/>
+          <w:szCs w:val="21"/>
+        </w:rPr>
+        <w:t xml:space="preserve">, nombre, apellido, DNI, </w:t>
+      </w:r>
+      <w:proofErr w:type="spellStart"/>
+      <w:r>
+        <w:rPr>
+          <w:sz w:val="21"/>
+          <w:szCs w:val="21"/>
+        </w:rPr>
+        <w:t>telefono</w:t>
+      </w:r>
+      <w:proofErr w:type="spellEnd"/>
+      <w:r>
+        <w:rPr>
+          <w:sz w:val="21"/>
+          <w:szCs w:val="21"/>
+        </w:rPr>
+        <w:t xml:space="preserve">, </w:t>
+      </w:r>
+      <w:proofErr w:type="spellStart"/>
+      <w:r>
+        <w:rPr>
+          <w:sz w:val="21"/>
+          <w:szCs w:val="21"/>
+        </w:rPr>
+        <w:t>direccion</w:t>
+      </w:r>
+      <w:proofErr w:type="spellEnd"/>
+      <w:r>
+        <w:rPr>
+          <w:sz w:val="21"/>
+          <w:szCs w:val="21"/>
+        </w:rPr>
+        <w:t xml:space="preserve"> )</w:t>
       </w:r>
       <w:r>
         <w:rPr>
@@ -4722,6 +6817,7 @@
         <w:br/>
         <w:t xml:space="preserve">Venta = ( </w:t>
       </w:r>
+      <w:proofErr w:type="spellStart"/>
       <w:r>
         <w:rPr>
           <w:sz w:val="21"/>
@@ -4730,12 +6826,45 @@
         </w:rPr>
         <w:t>nroVenta</w:t>
       </w:r>
-      <w:r>
-        <w:rPr>
-          <w:sz w:val="21"/>
-          <w:szCs w:val="21"/>
-        </w:rPr>
-        <w:t>, total, fecha, hora, idCliente (fk) )</w:t>
+      <w:proofErr w:type="spellEnd"/>
+      <w:r>
+        <w:rPr>
+          <w:sz w:val="21"/>
+          <w:szCs w:val="21"/>
+        </w:rPr>
+        <w:t xml:space="preserve">, total, fecha, hora, </w:t>
+      </w:r>
+      <w:proofErr w:type="spellStart"/>
+      <w:r>
+        <w:rPr>
+          <w:sz w:val="21"/>
+          <w:szCs w:val="21"/>
+        </w:rPr>
+        <w:t>idCliente</w:t>
+      </w:r>
+      <w:proofErr w:type="spellEnd"/>
+      <w:r>
+        <w:rPr>
+          <w:sz w:val="21"/>
+          <w:szCs w:val="21"/>
+        </w:rPr>
+        <w:t xml:space="preserve"> (</w:t>
+      </w:r>
+      <w:proofErr w:type="spellStart"/>
+      <w:r>
+        <w:rPr>
+          <w:sz w:val="21"/>
+          <w:szCs w:val="21"/>
+        </w:rPr>
+        <w:t>fk</w:t>
+      </w:r>
+      <w:proofErr w:type="spellEnd"/>
+      <w:r>
+        <w:rPr>
+          <w:sz w:val="21"/>
+          <w:szCs w:val="21"/>
+        </w:rPr>
+        <w:t>) )</w:t>
       </w:r>
       <w:r>
         <w:rPr>
@@ -4743,22 +6872,117 @@
           <w:szCs w:val="21"/>
         </w:rPr>
         <w:br/>
-        <w:t xml:space="preserve">DetalleVenta = ( </w:t>
-      </w:r>
+      </w:r>
+      <w:proofErr w:type="spellStart"/>
+      <w:r>
+        <w:rPr>
+          <w:sz w:val="21"/>
+          <w:szCs w:val="21"/>
+        </w:rPr>
+        <w:t>DetalleVenta</w:t>
+      </w:r>
+      <w:proofErr w:type="spellEnd"/>
+      <w:r>
+        <w:rPr>
+          <w:sz w:val="21"/>
+          <w:szCs w:val="21"/>
+        </w:rPr>
+        <w:t xml:space="preserve"> = ( </w:t>
+      </w:r>
+      <w:proofErr w:type="spellStart"/>
       <w:r>
         <w:rPr>
           <w:sz w:val="21"/>
           <w:szCs w:val="21"/>
           <w:u w:val="single"/>
         </w:rPr>
-        <w:t>nroVenta (fk), idLibro (fk)</w:t>
-      </w:r>
-      <w:r>
-        <w:rPr>
-          <w:sz w:val="21"/>
-          <w:szCs w:val="21"/>
-        </w:rPr>
-        <w:t>, cantidad, precioUnitario )</w:t>
+        <w:t>nroVenta</w:t>
+      </w:r>
+      <w:proofErr w:type="spellEnd"/>
+      <w:r>
+        <w:rPr>
+          <w:sz w:val="21"/>
+          <w:szCs w:val="21"/>
+          <w:u w:val="single"/>
+        </w:rPr>
+        <w:t xml:space="preserve"> (</w:t>
+      </w:r>
+      <w:proofErr w:type="spellStart"/>
+      <w:r>
+        <w:rPr>
+          <w:sz w:val="21"/>
+          <w:szCs w:val="21"/>
+          <w:u w:val="single"/>
+        </w:rPr>
+        <w:t>fk</w:t>
+      </w:r>
+      <w:proofErr w:type="spellEnd"/>
+      <w:r>
+        <w:rPr>
+          <w:sz w:val="21"/>
+          <w:szCs w:val="21"/>
+          <w:u w:val="single"/>
+        </w:rPr>
+        <w:t xml:space="preserve">), </w:t>
+      </w:r>
+      <w:proofErr w:type="spellStart"/>
+      <w:r>
+        <w:rPr>
+          <w:sz w:val="21"/>
+          <w:szCs w:val="21"/>
+          <w:u w:val="single"/>
+        </w:rPr>
+        <w:t>idLibro</w:t>
+      </w:r>
+      <w:proofErr w:type="spellEnd"/>
+      <w:r>
+        <w:rPr>
+          <w:sz w:val="21"/>
+          <w:szCs w:val="21"/>
+          <w:u w:val="single"/>
+        </w:rPr>
+        <w:t xml:space="preserve"> (</w:t>
+      </w:r>
+      <w:proofErr w:type="spellStart"/>
+      <w:r>
+        <w:rPr>
+          <w:sz w:val="21"/>
+          <w:szCs w:val="21"/>
+          <w:u w:val="single"/>
+        </w:rPr>
+        <w:t>fk</w:t>
+      </w:r>
+      <w:proofErr w:type="spellEnd"/>
+      <w:r>
+        <w:rPr>
+          <w:sz w:val="21"/>
+          <w:szCs w:val="21"/>
+          <w:u w:val="single"/>
+        </w:rPr>
+        <w:t>)</w:t>
+      </w:r>
+      <w:r>
+        <w:rPr>
+          <w:sz w:val="21"/>
+          <w:szCs w:val="21"/>
+        </w:rPr>
+        <w:t xml:space="preserve">, cantidad, </w:t>
+      </w:r>
+      <w:proofErr w:type="spellStart"/>
+      <w:r>
+        <w:rPr>
+          <w:sz w:val="21"/>
+          <w:szCs w:val="21"/>
+        </w:rPr>
+        <w:t>precioUnitario</w:t>
+      </w:r>
+      <w:proofErr w:type="spellEnd"/>
+      <w:r>
+        <w:rPr>
+          <w:sz w:val="21"/>
+          <w:szCs w:val="21"/>
+        </w:rPr>
+        <w:t xml:space="preserve"> )</w:t>
       </w:r>
       <w:r>
         <w:rPr>
@@ -4768,6 +6992,7 @@
         <w:br/>
         <w:t xml:space="preserve">Libro = ( </w:t>
       </w:r>
+      <w:proofErr w:type="spellStart"/>
       <w:r>
         <w:rPr>
           <w:sz w:val="21"/>
@@ -4776,6 +7001,7 @@
         </w:rPr>
         <w:t>idLibro</w:t>
       </w:r>
+      <w:proofErr w:type="spellEnd"/>
       <w:r>
         <w:rPr>
           <w:sz w:val="21"/>
@@ -4896,7 +7122,23 @@
           <w:sz w:val="21"/>
           <w:szCs w:val="21"/>
         </w:rPr>
-        <w:t>Listar nroVenta, total, fecha, hora y DNI del cliente, de aquellas ventas donde se haya vendido al menos un libro con precio mayor a 1000.</w:t>
+        <w:t xml:space="preserve">Listar </w:t>
+      </w:r>
+      <w:proofErr w:type="spellStart"/>
+      <w:r>
+        <w:rPr>
+          <w:sz w:val="21"/>
+          <w:szCs w:val="21"/>
+        </w:rPr>
+        <w:t>nroVenta</w:t>
+      </w:r>
+      <w:proofErr w:type="spellEnd"/>
+      <w:r>
+        <w:rPr>
+          <w:sz w:val="21"/>
+          <w:szCs w:val="21"/>
+        </w:rPr>
+        <w:t>, total, fecha, hora y DNI del cliente, de aquellas ventas donde se haya vendido al menos un libro con precio mayor a 1000.</w:t>
       </w:r>
     </w:p>
     <w:p>
@@ -4962,23 +7204,39 @@
           <w:b/>
           <w:bCs/>
         </w:rPr>
-        <w:t xml:space="preserve"> 2da fecha – 03/12/2022</w:t>
-      </w:r>
-    </w:p>
-    <w:p>
-      <w:pPr>
-        <w:rPr>
-          <w:sz w:val="21"/>
-          <w:szCs w:val="21"/>
-        </w:rPr>
-      </w:pPr>
-      <w:r>
-        <w:rPr>
-          <w:sz w:val="21"/>
-          <w:szCs w:val="21"/>
-        </w:rPr>
-        <w:t xml:space="preserve">Personas = ( </w:t>
-      </w:r>
+        <w:t xml:space="preserve"> 2da fecha – 03/12/202</w:t>
+      </w:r>
+      <w:r>
+        <w:rPr>
+          <w:b/>
+          <w:bCs/>
+        </w:rPr>
+        <w:t>4</w:t>
+      </w:r>
+    </w:p>
+    <w:p>
+      <w:pPr>
+        <w:rPr>
+          <w:sz w:val="21"/>
+          <w:szCs w:val="21"/>
+        </w:rPr>
+      </w:pPr>
+      <w:r>
+        <w:rPr>
+          <w:sz w:val="21"/>
+          <w:szCs w:val="21"/>
+        </w:rPr>
+        <w:t xml:space="preserve">Personas = </w:t>
+      </w:r>
+      <w:proofErr w:type="gramStart"/>
+      <w:r>
+        <w:rPr>
+          <w:sz w:val="21"/>
+          <w:szCs w:val="21"/>
+        </w:rPr>
+        <w:t xml:space="preserve">( </w:t>
+      </w:r>
+      <w:proofErr w:type="spellStart"/>
       <w:r>
         <w:rPr>
           <w:sz w:val="21"/>
@@ -4987,12 +7245,30 @@
         </w:rPr>
         <w:t>dni</w:t>
       </w:r>
-      <w:r>
-        <w:rPr>
-          <w:sz w:val="21"/>
-          <w:szCs w:val="21"/>
-        </w:rPr>
-        <w:t>, nombre, apellido, genero, telefono, email )</w:t>
+      <w:proofErr w:type="spellEnd"/>
+      <w:proofErr w:type="gramEnd"/>
+      <w:r>
+        <w:rPr>
+          <w:sz w:val="21"/>
+          <w:szCs w:val="21"/>
+        </w:rPr>
+        <w:t xml:space="preserve">, nombre, apellido, genero, </w:t>
+      </w:r>
+      <w:proofErr w:type="spellStart"/>
+      <w:r>
+        <w:rPr>
+          <w:sz w:val="21"/>
+          <w:szCs w:val="21"/>
+        </w:rPr>
+        <w:t>telefono</w:t>
+      </w:r>
+      <w:proofErr w:type="spellEnd"/>
+      <w:r>
+        <w:rPr>
+          <w:sz w:val="21"/>
+          <w:szCs w:val="21"/>
+        </w:rPr>
+        <w:t>, email )</w:t>
       </w:r>
       <w:r>
         <w:rPr>
@@ -5000,7 +7276,22 @@
           <w:szCs w:val="21"/>
         </w:rPr>
         <w:br/>
-        <w:t xml:space="preserve">Medicos = ( </w:t>
+      </w:r>
+      <w:proofErr w:type="spellStart"/>
+      <w:r>
+        <w:rPr>
+          <w:sz w:val="21"/>
+          <w:szCs w:val="21"/>
+        </w:rPr>
+        <w:t>Medicos</w:t>
+      </w:r>
+      <w:proofErr w:type="spellEnd"/>
+      <w:r>
+        <w:rPr>
+          <w:sz w:val="21"/>
+          <w:szCs w:val="21"/>
+        </w:rPr>
+        <w:t xml:space="preserve"> = ( </w:t>
       </w:r>
       <w:r>
         <w:rPr>
@@ -5015,7 +7306,39 @@
           <w:sz w:val="21"/>
           <w:szCs w:val="21"/>
         </w:rPr>
-        <w:t>, dni(FK), fechalngreso )</w:t>
+        <w:t xml:space="preserve">, </w:t>
+      </w:r>
+      <w:proofErr w:type="spellStart"/>
+      <w:r>
+        <w:rPr>
+          <w:sz w:val="21"/>
+          <w:szCs w:val="21"/>
+        </w:rPr>
+        <w:t>dni</w:t>
+      </w:r>
+      <w:proofErr w:type="spellEnd"/>
+      <w:r>
+        <w:rPr>
+          <w:sz w:val="21"/>
+          <w:szCs w:val="21"/>
+        </w:rPr>
+        <w:t xml:space="preserve">(FK), </w:t>
+      </w:r>
+      <w:proofErr w:type="spellStart"/>
+      <w:r>
+        <w:rPr>
+          <w:sz w:val="21"/>
+          <w:szCs w:val="21"/>
+        </w:rPr>
+        <w:t>fechalngreso</w:t>
+      </w:r>
+      <w:proofErr w:type="spellEnd"/>
+      <w:r>
+        <w:rPr>
+          <w:sz w:val="21"/>
+          <w:szCs w:val="21"/>
+        </w:rPr>
+        <w:t xml:space="preserve"> )</w:t>
       </w:r>
       <w:r>
         <w:rPr>
@@ -5025,13 +7348,23 @@
         <w:br/>
         <w:t xml:space="preserve">Pacientes = ( </w:t>
       </w:r>
+      <w:proofErr w:type="spellStart"/>
       <w:r>
         <w:rPr>
           <w:sz w:val="21"/>
           <w:szCs w:val="21"/>
           <w:u w:val="single"/>
         </w:rPr>
-        <w:t>dni(FK)</w:t>
+        <w:t>dni</w:t>
+      </w:r>
+      <w:proofErr w:type="spellEnd"/>
+      <w:r>
+        <w:rPr>
+          <w:sz w:val="21"/>
+          <w:szCs w:val="21"/>
+          <w:u w:val="single"/>
+        </w:rPr>
+        <w:t>(FK)</w:t>
       </w:r>
       <w:r>
         <w:rPr>
@@ -5048,6 +7381,7 @@
         <w:br/>
         <w:t xml:space="preserve">Especialidades = ( </w:t>
       </w:r>
+      <w:proofErr w:type="spellStart"/>
       <w:r>
         <w:rPr>
           <w:sz w:val="21"/>
@@ -5056,12 +7390,45 @@
         </w:rPr>
         <w:t>idEspecialidad</w:t>
       </w:r>
-      <w:r>
-        <w:rPr>
-          <w:sz w:val="21"/>
-          <w:szCs w:val="21"/>
-        </w:rPr>
-        <w:t>, nombreE, descripcion )</w:t>
+      <w:proofErr w:type="spellEnd"/>
+      <w:r>
+        <w:rPr>
+          <w:sz w:val="21"/>
+          <w:szCs w:val="21"/>
+        </w:rPr>
+        <w:t xml:space="preserve">, </w:t>
+      </w:r>
+      <w:proofErr w:type="spellStart"/>
+      <w:r>
+        <w:rPr>
+          <w:sz w:val="21"/>
+          <w:szCs w:val="21"/>
+        </w:rPr>
+        <w:t>nombreE</w:t>
+      </w:r>
+      <w:proofErr w:type="spellEnd"/>
+      <w:r>
+        <w:rPr>
+          <w:sz w:val="21"/>
+          <w:szCs w:val="21"/>
+        </w:rPr>
+        <w:t xml:space="preserve">, </w:t>
+      </w:r>
+      <w:proofErr w:type="spellStart"/>
+      <w:r>
+        <w:rPr>
+          <w:sz w:val="21"/>
+          <w:szCs w:val="21"/>
+        </w:rPr>
+        <w:t>descripcion</w:t>
+      </w:r>
+      <w:proofErr w:type="spellEnd"/>
+      <w:r>
+        <w:rPr>
+          <w:sz w:val="21"/>
+          <w:szCs w:val="21"/>
+        </w:rPr>
+        <w:t xml:space="preserve"> )</w:t>
       </w:r>
       <w:r>
         <w:rPr>
@@ -5069,7 +7436,22 @@
           <w:szCs w:val="21"/>
         </w:rPr>
         <w:br/>
-        <w:t xml:space="preserve">MedicosEspecialidades = ( </w:t>
+      </w:r>
+      <w:proofErr w:type="spellStart"/>
+      <w:r>
+        <w:rPr>
+          <w:sz w:val="21"/>
+          <w:szCs w:val="21"/>
+        </w:rPr>
+        <w:t>MedicosEspecialidades</w:t>
+      </w:r>
+      <w:proofErr w:type="spellEnd"/>
+      <w:r>
+        <w:rPr>
+          <w:sz w:val="21"/>
+          <w:szCs w:val="21"/>
+        </w:rPr>
+        <w:t xml:space="preserve"> = ( </w:t>
       </w:r>
       <w:r>
         <w:rPr>
@@ -5077,7 +7459,25 @@
           <w:szCs w:val="21"/>
           <w:u w:val="single"/>
         </w:rPr>
-        <w:t>matricula(FK), idEspecialidad(FK)</w:t>
+        <w:t xml:space="preserve">matricula(FK), </w:t>
+      </w:r>
+      <w:proofErr w:type="spellStart"/>
+      <w:r>
+        <w:rPr>
+          <w:sz w:val="21"/>
+          <w:szCs w:val="21"/>
+          <w:u w:val="single"/>
+        </w:rPr>
+        <w:t>idEspecialidad</w:t>
+      </w:r>
+      <w:proofErr w:type="spellEnd"/>
+      <w:r>
+        <w:rPr>
+          <w:sz w:val="21"/>
+          <w:szCs w:val="21"/>
+          <w:u w:val="single"/>
+        </w:rPr>
+        <w:t>(FK)</w:t>
       </w:r>
       <w:r>
         <w:rPr>
@@ -5094,6 +7494,7 @@
         <w:br/>
         <w:t xml:space="preserve">Atenciones = ( </w:t>
       </w:r>
+      <w:proofErr w:type="spellStart"/>
       <w:r>
         <w:rPr>
           <w:sz w:val="21"/>
@@ -5102,12 +7503,45 @@
         </w:rPr>
         <w:t>nroAtencion</w:t>
       </w:r>
-      <w:r>
-        <w:rPr>
-          <w:sz w:val="21"/>
-          <w:szCs w:val="21"/>
-        </w:rPr>
-        <w:t>, matricula (FK), dni (FK), fecha, hora, motivo, diagnostico?, tratamiento? ) // dni se refiere al DNI del paciente atendido</w:t>
+      <w:proofErr w:type="spellEnd"/>
+      <w:r>
+        <w:rPr>
+          <w:sz w:val="21"/>
+          <w:szCs w:val="21"/>
+        </w:rPr>
+        <w:t xml:space="preserve">, matricula (FK), </w:t>
+      </w:r>
+      <w:proofErr w:type="spellStart"/>
+      <w:r>
+        <w:rPr>
+          <w:sz w:val="21"/>
+          <w:szCs w:val="21"/>
+        </w:rPr>
+        <w:t>dni</w:t>
+      </w:r>
+      <w:proofErr w:type="spellEnd"/>
+      <w:r>
+        <w:rPr>
+          <w:sz w:val="21"/>
+          <w:szCs w:val="21"/>
+        </w:rPr>
+        <w:t xml:space="preserve"> (FK), fecha, hora, motivo, diagnostico?, tratamiento? ) // </w:t>
+      </w:r>
+      <w:proofErr w:type="spellStart"/>
+      <w:r>
+        <w:rPr>
+          <w:sz w:val="21"/>
+          <w:szCs w:val="21"/>
+        </w:rPr>
+        <w:t>dni</w:t>
+      </w:r>
+      <w:proofErr w:type="spellEnd"/>
+      <w:r>
+        <w:rPr>
+          <w:sz w:val="21"/>
+          <w:szCs w:val="21"/>
+        </w:rPr>
+        <w:t xml:space="preserve"> se refiere al DNI del paciente atendido</w:t>
       </w:r>
     </w:p>
     <w:p>
@@ -5142,7 +7576,39 @@
           <w:sz w:val="21"/>
           <w:szCs w:val="21"/>
         </w:rPr>
-        <w:t>Listar matrícula, dni, nombre, apellido, teléfono y email de los médicos cuyo apellido sea "Garcia".</w:t>
+        <w:t xml:space="preserve">Listar matrícula, </w:t>
+      </w:r>
+      <w:proofErr w:type="spellStart"/>
+      <w:r>
+        <w:rPr>
+          <w:sz w:val="21"/>
+          <w:szCs w:val="21"/>
+        </w:rPr>
+        <w:t>dni</w:t>
+      </w:r>
+      <w:proofErr w:type="spellEnd"/>
+      <w:r>
+        <w:rPr>
+          <w:sz w:val="21"/>
+          <w:szCs w:val="21"/>
+        </w:rPr>
+        <w:t>, nombre, apellido, teléfono y email de los médicos cuyo apellido sea "</w:t>
+      </w:r>
+      <w:proofErr w:type="spellStart"/>
+      <w:r>
+        <w:rPr>
+          <w:sz w:val="21"/>
+          <w:szCs w:val="21"/>
+        </w:rPr>
+        <w:t>Garcia</w:t>
+      </w:r>
+      <w:proofErr w:type="spellEnd"/>
+      <w:r>
+        <w:rPr>
+          <w:sz w:val="21"/>
+          <w:szCs w:val="21"/>
+        </w:rPr>
+        <w:t>".</w:t>
       </w:r>
     </w:p>
     <w:p>
@@ -5162,7 +7628,23 @@
           <w:sz w:val="21"/>
           <w:szCs w:val="21"/>
         </w:rPr>
-        <w:t>Listar dni, nombre y apellido de aquellos pacientes que no recibieron atenciones durante 2024.</w:t>
+        <w:t xml:space="preserve">Listar </w:t>
+      </w:r>
+      <w:proofErr w:type="spellStart"/>
+      <w:r>
+        <w:rPr>
+          <w:sz w:val="21"/>
+          <w:szCs w:val="21"/>
+        </w:rPr>
+        <w:t>dni</w:t>
+      </w:r>
+      <w:proofErr w:type="spellEnd"/>
+      <w:r>
+        <w:rPr>
+          <w:sz w:val="21"/>
+          <w:szCs w:val="21"/>
+        </w:rPr>
+        <w:t>, nombre y apellido de aquellos pacientes que no recibieron atenciones durante 2024.</w:t>
       </w:r>
     </w:p>
     <w:p>
@@ -5182,7 +7664,23 @@
           <w:sz w:val="21"/>
           <w:szCs w:val="21"/>
         </w:rPr>
-        <w:t>Listar dni, nombre y apellido de los pacientes atendidos por todos los médicos especializados en "Cardiología".</w:t>
+        <w:t xml:space="preserve">Listar </w:t>
+      </w:r>
+      <w:proofErr w:type="spellStart"/>
+      <w:r>
+        <w:rPr>
+          <w:sz w:val="21"/>
+          <w:szCs w:val="21"/>
+        </w:rPr>
+        <w:t>dni</w:t>
+      </w:r>
+      <w:proofErr w:type="spellEnd"/>
+      <w:r>
+        <w:rPr>
+          <w:sz w:val="21"/>
+          <w:szCs w:val="21"/>
+        </w:rPr>
+        <w:t>, nombre y apellido de los pacientes atendidos por todos los médicos especializados en "Cardiología".</w:t>
       </w:r>
     </w:p>
     <w:p>
@@ -5222,7 +7720,23 @@
           <w:sz w:val="21"/>
           <w:szCs w:val="21"/>
         </w:rPr>
-        <w:t>Listar matrícula, dni, nombre y apellido del médico (o de los médicos) con más atenciones realizadas.</w:t>
+        <w:t xml:space="preserve">Listar matrícula, </w:t>
+      </w:r>
+      <w:proofErr w:type="spellStart"/>
+      <w:r>
+        <w:rPr>
+          <w:sz w:val="21"/>
+          <w:szCs w:val="21"/>
+        </w:rPr>
+        <w:t>dni</w:t>
+      </w:r>
+      <w:proofErr w:type="spellEnd"/>
+      <w:r>
+        <w:rPr>
+          <w:sz w:val="21"/>
+          <w:szCs w:val="21"/>
+        </w:rPr>
+        <w:t>, nombre y apellido del médico (o de los médicos) con más atenciones realizadas.</w:t>
       </w:r>
     </w:p>
     <w:p>
@@ -7726,6 +10240,7 @@
   <w:style w:type="character" w:default="1" w:styleId="Fuentedeprrafopredeter">
     <w:name w:val="Default Paragraph Font"/>
     <w:uiPriority w:val="1"/>
+    <w:semiHidden/>
     <w:unhideWhenUsed/>
   </w:style>
   <w:style w:type="table" w:default="1" w:styleId="Tablanormal">

</xml_diff>